<commit_message>
AABB overlap/basic collision checking implemented Changed AABB class to be centerpoint-based Added enum flag to AABB accessors for physics/drawing coord distinction
</commit_message>
<xml_diff>
--- a/docs/Software_Requirements.docx
+++ b/docs/Software_Requirements.docx
@@ -141,26 +141,40 @@
       </w:pPr>
       <w:ins w:id="24" w:author="McAllister, CJ (ES)" w:date="2014-02-24T22:56:00Z">
         <w:r>
-          <w:t>Basic collision detection</w:t>
-        </w:r>
-      </w:ins>
-      <w:ins w:id="25" w:author="McAllister, CJ (ES)" w:date="2014-02-24T23:06:00Z">
-        <w:r>
-          <w:t xml:space="preserve"> (partially-implemented)</w:t>
-        </w:r>
+          <w:t xml:space="preserve">Basic </w:t>
+        </w:r>
+      </w:ins>
+      <w:ins w:id="25" w:author="CJ McAllister" w:date="2014-02-27T14:35:00Z">
+        <w:r>
+          <w:t xml:space="preserve">(AABB-based) </w:t>
+        </w:r>
+      </w:ins>
+      <w:bookmarkStart w:id="26" w:name="_GoBack"/>
+      <w:bookmarkEnd w:id="26"/>
+      <w:ins w:id="27" w:author="McAllister, CJ (ES)" w:date="2014-02-24T22:56:00Z">
+        <w:r>
+          <w:t>collision detection</w:t>
+        </w:r>
+      </w:ins>
+      <w:ins w:id="28" w:author="McAllister, CJ (ES)" w:date="2014-02-24T23:06:00Z">
+        <w:del w:id="29" w:author="CJ McAllister" w:date="2014-02-27T14:35:00Z">
+          <w:r>
+            <w:delText xml:space="preserve"> (partially-implemented)</w:delText>
+          </w:r>
+        </w:del>
       </w:ins>
     </w:p>
     <w:p>
       <w:pPr>
         <w:pStyle w:val="Heading2"/>
         <w:rPr>
-          <w:ins w:id="26" w:author="McAllister, CJ (ES)" w:date="2014-02-24T22:55:00Z"/>
-        </w:rPr>
-        <w:pPrChange w:id="27" w:author="McAllister, CJ (ES)" w:date="2014-02-24T22:55:00Z">
-          <w:pPr/>
-        </w:pPrChange>
-      </w:pPr>
-      <w:ins w:id="28" w:author="McAllister, CJ (ES)" w:date="2014-02-24T22:55:00Z">
+          <w:ins w:id="30" w:author="McAllister, CJ (ES)" w:date="2014-02-24T22:55:00Z"/>
+        </w:rPr>
+        <w:pPrChange w:id="31" w:author="McAllister, CJ (ES)" w:date="2014-02-24T22:55:00Z">
+          <w:pPr/>
+        </w:pPrChange>
+      </w:pPr>
+      <w:ins w:id="32" w:author="McAllister, CJ (ES)" w:date="2014-02-24T22:55:00Z">
         <w:r>
           <w:t>Planned Features</w:t>
         </w:r>
@@ -174,9 +188,9 @@
           <w:numId w:val="4"/>
         </w:numPr>
         <w:rPr>
-          <w:ins w:id="29" w:author="McAllister, CJ (ES)" w:date="2014-02-24T23:04:00Z"/>
-        </w:rPr>
-        <w:pPrChange w:id="30" w:author="McAllister, CJ (ES)" w:date="2014-02-24T23:04:00Z">
+          <w:ins w:id="33" w:author="McAllister, CJ (ES)" w:date="2014-02-24T23:04:00Z"/>
+        </w:rPr>
+        <w:pPrChange w:id="34" w:author="McAllister, CJ (ES)" w:date="2014-02-24T23:04:00Z">
           <w:pPr>
             <w:pStyle w:val="ListParagraph"/>
             <w:numPr>
@@ -187,7 +201,7 @@
           </w:pPr>
         </w:pPrChange>
       </w:pPr>
-      <w:ins w:id="31" w:author="McAllister, CJ (ES)" w:date="2014-02-24T22:56:00Z">
+      <w:ins w:id="35" w:author="McAllister, CJ (ES)" w:date="2014-02-24T22:56:00Z">
         <w:r>
           <w:t>Advanced collision detection</w:t>
         </w:r>
@@ -201,10 +215,10 @@
           <w:numId w:val="4"/>
         </w:numPr>
         <w:rPr>
-          <w:ins w:id="32" w:author="McAllister, CJ (ES)" w:date="2014-02-24T23:04:00Z"/>
-        </w:rPr>
-      </w:pPr>
-      <w:ins w:id="33" w:author="McAllister, CJ (ES)" w:date="2014-02-24T23:04:00Z">
+          <w:ins w:id="36" w:author="McAllister, CJ (ES)" w:date="2014-02-24T23:04:00Z"/>
+        </w:rPr>
+      </w:pPr>
+      <w:ins w:id="37" w:author="McAllister, CJ (ES)" w:date="2014-02-24T23:04:00Z">
         <w:r>
           <w:t>Off-center collisions</w:t>
         </w:r>
@@ -218,13 +232,13 @@
           <w:numId w:val="4"/>
         </w:numPr>
         <w:rPr>
-          <w:ins w:id="34" w:author="McAllister, CJ (ES)" w:date="2014-02-24T23:03:00Z"/>
-        </w:rPr>
-        <w:pPrChange w:id="35" w:author="McAllister, CJ (ES)" w:date="2014-02-24T23:04:00Z">
-          <w:pPr/>
-        </w:pPrChange>
-      </w:pPr>
-      <w:ins w:id="36" w:author="McAllister, CJ (ES)" w:date="2014-02-24T23:03:00Z">
+          <w:ins w:id="38" w:author="McAllister, CJ (ES)" w:date="2014-02-24T23:03:00Z"/>
+        </w:rPr>
+        <w:pPrChange w:id="39" w:author="McAllister, CJ (ES)" w:date="2014-02-24T23:04:00Z">
+          <w:pPr/>
+        </w:pPrChange>
+      </w:pPr>
+      <w:ins w:id="40" w:author="McAllister, CJ (ES)" w:date="2014-02-24T23:03:00Z">
         <w:r>
           <w:t>Non-axis-aligned object orientation</w:t>
         </w:r>
@@ -238,13 +252,13 @@
           <w:numId w:val="4"/>
         </w:numPr>
         <w:rPr>
-          <w:ins w:id="37" w:author="McAllister, CJ (ES)" w:date="2014-02-24T22:58:00Z"/>
-        </w:rPr>
-        <w:pPrChange w:id="38" w:author="McAllister, CJ (ES)" w:date="2014-02-24T23:03:00Z">
-          <w:pPr/>
-        </w:pPrChange>
-      </w:pPr>
-      <w:ins w:id="39" w:author="McAllister, CJ (ES)" w:date="2014-02-24T23:03:00Z">
+          <w:ins w:id="41" w:author="McAllister, CJ (ES)" w:date="2014-02-24T22:58:00Z"/>
+        </w:rPr>
+        <w:pPrChange w:id="42" w:author="McAllister, CJ (ES)" w:date="2014-02-24T23:03:00Z">
+          <w:pPr/>
+        </w:pPrChange>
+      </w:pPr>
+      <w:ins w:id="43" w:author="McAllister, CJ (ES)" w:date="2014-02-24T23:03:00Z">
         <w:r>
           <w:t>Object elasticity</w:t>
         </w:r>
@@ -258,13 +272,13 @@
           <w:numId w:val="4"/>
         </w:numPr>
         <w:rPr>
-          <w:ins w:id="40" w:author="McAllister, CJ (ES)" w:date="2014-02-24T22:58:00Z"/>
-        </w:rPr>
-        <w:pPrChange w:id="41" w:author="McAllister, CJ (ES)" w:date="2014-02-24T23:02:00Z">
-          <w:pPr/>
-        </w:pPrChange>
-      </w:pPr>
-      <w:ins w:id="42" w:author="McAllister, CJ (ES)" w:date="2014-02-24T22:58:00Z">
+          <w:ins w:id="44" w:author="McAllister, CJ (ES)" w:date="2014-02-24T22:58:00Z"/>
+        </w:rPr>
+        <w:pPrChange w:id="45" w:author="McAllister, CJ (ES)" w:date="2014-02-24T23:02:00Z">
+          <w:pPr/>
+        </w:pPrChange>
+      </w:pPr>
+      <w:ins w:id="46" w:author="McAllister, CJ (ES)" w:date="2014-02-24T22:58:00Z">
         <w:r>
           <w:t>Gravity</w:t>
         </w:r>
@@ -278,13 +292,13 @@
           <w:numId w:val="4"/>
         </w:numPr>
         <w:rPr>
-          <w:ins w:id="43" w:author="McAllister, CJ (ES)" w:date="2014-02-24T23:02:00Z"/>
-        </w:rPr>
-        <w:pPrChange w:id="44" w:author="McAllister, CJ (ES)" w:date="2014-02-24T22:58:00Z">
-          <w:pPr/>
-        </w:pPrChange>
-      </w:pPr>
-      <w:ins w:id="45" w:author="McAllister, CJ (ES)" w:date="2014-02-24T22:58:00Z">
+          <w:ins w:id="47" w:author="McAllister, CJ (ES)" w:date="2014-02-24T23:02:00Z"/>
+        </w:rPr>
+        <w:pPrChange w:id="48" w:author="McAllister, CJ (ES)" w:date="2014-02-24T22:58:00Z">
+          <w:pPr/>
+        </w:pPrChange>
+      </w:pPr>
+      <w:ins w:id="49" w:author="McAllister, CJ (ES)" w:date="2014-02-24T22:58:00Z">
         <w:r>
           <w:t>Air Resistance</w:t>
         </w:r>
@@ -298,13 +312,13 @@
           <w:numId w:val="4"/>
         </w:numPr>
         <w:rPr>
-          <w:ins w:id="46" w:author="McAllister, CJ (ES)" w:date="2014-02-24T22:59:00Z"/>
-        </w:rPr>
-        <w:pPrChange w:id="47" w:author="McAllister, CJ (ES)" w:date="2014-02-24T22:58:00Z">
-          <w:pPr/>
-        </w:pPrChange>
-      </w:pPr>
-      <w:ins w:id="48" w:author="McAllister, CJ (ES)" w:date="2014-02-24T22:59:00Z">
+          <w:ins w:id="50" w:author="McAllister, CJ (ES)" w:date="2014-02-24T22:59:00Z"/>
+        </w:rPr>
+        <w:pPrChange w:id="51" w:author="McAllister, CJ (ES)" w:date="2014-02-24T22:58:00Z">
+          <w:pPr/>
+        </w:pPrChange>
+      </w:pPr>
+      <w:ins w:id="52" w:author="McAllister, CJ (ES)" w:date="2014-02-24T22:59:00Z">
         <w:r>
           <w:t>UI for object creation/manipulation/destruction</w:t>
         </w:r>
@@ -318,18 +332,18 @@
           <w:numId w:val="4"/>
         </w:numPr>
         <w:rPr>
-          <w:ins w:id="49" w:author="McAllister, CJ (ES)" w:date="2014-02-25T00:02:00Z"/>
-        </w:rPr>
-        <w:pPrChange w:id="50" w:author="McAllister, CJ (ES)" w:date="2014-02-24T23:00:00Z">
-          <w:pPr/>
-        </w:pPrChange>
-      </w:pPr>
-      <w:ins w:id="51" w:author="McAllister, CJ (ES)" w:date="2014-02-24T22:58:00Z">
+          <w:ins w:id="53" w:author="McAllister, CJ (ES)" w:date="2014-02-25T00:02:00Z"/>
+        </w:rPr>
+        <w:pPrChange w:id="54" w:author="McAllister, CJ (ES)" w:date="2014-02-24T23:00:00Z">
+          <w:pPr/>
+        </w:pPrChange>
+      </w:pPr>
+      <w:ins w:id="55" w:author="McAllister, CJ (ES)" w:date="2014-02-24T22:58:00Z">
         <w:r>
           <w:t xml:space="preserve">User-defined </w:t>
         </w:r>
       </w:ins>
-      <w:ins w:id="52" w:author="McAllister, CJ (ES)" w:date="2014-02-24T22:59:00Z">
+      <w:ins w:id="56" w:author="McAllister, CJ (ES)" w:date="2014-02-24T22:59:00Z">
         <w:r>
           <w:t>physics constants</w:t>
         </w:r>
@@ -343,19 +357,17 @@
           <w:numId w:val="4"/>
         </w:numPr>
         <w:rPr>
-          <w:ins w:id="53" w:author="McAllister, CJ (ES)" w:date="2014-02-24T23:00:00Z"/>
-        </w:rPr>
-        <w:pPrChange w:id="54" w:author="McAllister, CJ (ES)" w:date="2014-02-24T23:00:00Z">
-          <w:pPr/>
-        </w:pPrChange>
-      </w:pPr>
-      <w:ins w:id="55" w:author="McAllister, CJ (ES)" w:date="2014-02-25T00:02:00Z">
+          <w:ins w:id="57" w:author="McAllister, CJ (ES)" w:date="2014-02-24T23:00:00Z"/>
+        </w:rPr>
+        <w:pPrChange w:id="58" w:author="McAllister, CJ (ES)" w:date="2014-02-24T23:00:00Z">
+          <w:pPr/>
+        </w:pPrChange>
+      </w:pPr>
+      <w:ins w:id="59" w:author="McAllister, CJ (ES)" w:date="2014-02-25T00:02:00Z">
         <w:r>
           <w:t>Collision avoidance</w:t>
         </w:r>
       </w:ins>
-      <w:bookmarkStart w:id="56" w:name="_GoBack"/>
-      <w:bookmarkEnd w:id="56"/>
     </w:p>
     <w:p>
       <w:pPr>
@@ -365,18 +377,18 @@
           <w:numId w:val="4"/>
         </w:numPr>
         <w:rPr>
-          <w:ins w:id="57" w:author="McAllister, CJ (ES)" w:date="2014-02-24T23:05:00Z"/>
-        </w:rPr>
-        <w:pPrChange w:id="58" w:author="McAllister, CJ (ES)" w:date="2014-02-24T23:00:00Z">
-          <w:pPr/>
-        </w:pPrChange>
-      </w:pPr>
-      <w:ins w:id="59" w:author="McAllister, CJ (ES)" w:date="2014-02-24T23:00:00Z">
+          <w:ins w:id="60" w:author="McAllister, CJ (ES)" w:date="2014-02-24T23:05:00Z"/>
+        </w:rPr>
+        <w:pPrChange w:id="61" w:author="McAllister, CJ (ES)" w:date="2014-02-24T23:00:00Z">
+          <w:pPr/>
+        </w:pPrChange>
+      </w:pPr>
+      <w:ins w:id="62" w:author="McAllister, CJ (ES)" w:date="2014-02-24T23:00:00Z">
         <w:r>
           <w:t>Multi-</w:t>
         </w:r>
       </w:ins>
-      <w:ins w:id="60" w:author="McAllister, CJ (ES)" w:date="2014-02-24T23:01:00Z">
+      <w:ins w:id="63" w:author="McAllister, CJ (ES)" w:date="2014-02-24T23:01:00Z">
         <w:r>
           <w:t>object structure creation</w:t>
         </w:r>
@@ -390,13 +402,13 @@
           <w:numId w:val="4"/>
         </w:numPr>
         <w:rPr>
-          <w:ins w:id="61" w:author="McAllister, CJ (ES)" w:date="2014-02-24T23:05:00Z"/>
-        </w:rPr>
-        <w:pPrChange w:id="62" w:author="McAllister, CJ (ES)" w:date="2014-02-24T23:00:00Z">
-          <w:pPr/>
-        </w:pPrChange>
-      </w:pPr>
-      <w:ins w:id="63" w:author="McAllister, CJ (ES)" w:date="2014-02-24T23:05:00Z">
+          <w:ins w:id="64" w:author="McAllister, CJ (ES)" w:date="2014-02-24T23:05:00Z"/>
+        </w:rPr>
+        <w:pPrChange w:id="65" w:author="McAllister, CJ (ES)" w:date="2014-02-24T23:00:00Z">
+          <w:pPr/>
+        </w:pPrChange>
+      </w:pPr>
+      <w:ins w:id="66" w:author="McAllister, CJ (ES)" w:date="2014-02-24T23:05:00Z">
         <w:r>
           <w:t>Multiple simulation modes</w:t>
         </w:r>
@@ -410,13 +422,13 @@
           <w:numId w:val="4"/>
         </w:numPr>
         <w:rPr>
-          <w:ins w:id="64" w:author="McAllister, CJ (ES)" w:date="2014-02-24T22:59:00Z"/>
-        </w:rPr>
-        <w:pPrChange w:id="65" w:author="McAllister, CJ (ES)" w:date="2014-02-24T23:05:00Z">
-          <w:pPr/>
-        </w:pPrChange>
-      </w:pPr>
-      <w:ins w:id="66" w:author="McAllister, CJ (ES)" w:date="2014-02-24T23:05:00Z">
+          <w:ins w:id="67" w:author="McAllister, CJ (ES)" w:date="2014-02-24T22:59:00Z"/>
+        </w:rPr>
+        <w:pPrChange w:id="68" w:author="McAllister, CJ (ES)" w:date="2014-02-24T23:05:00Z">
+          <w:pPr/>
+        </w:pPrChange>
+      </w:pPr>
+      <w:ins w:id="69" w:author="McAllister, CJ (ES)" w:date="2014-02-24T23:05:00Z">
         <w:r>
           <w:t>High-precision, High-performance, etc.</w:t>
         </w:r>
@@ -430,13 +442,13 @@
           <w:numId w:val="4"/>
         </w:numPr>
         <w:rPr>
-          <w:ins w:id="67" w:author="McAllister, CJ (ES)" w:date="2014-02-24T23:04:00Z"/>
-        </w:rPr>
-        <w:pPrChange w:id="68" w:author="McAllister, CJ (ES)" w:date="2014-02-24T22:58:00Z">
-          <w:pPr/>
-        </w:pPrChange>
-      </w:pPr>
-      <w:ins w:id="69" w:author="McAllister, CJ (ES)" w:date="2014-02-24T22:59:00Z">
+          <w:ins w:id="70" w:author="McAllister, CJ (ES)" w:date="2014-02-24T23:04:00Z"/>
+        </w:rPr>
+        <w:pPrChange w:id="71" w:author="McAllister, CJ (ES)" w:date="2014-02-24T22:58:00Z">
+          <w:pPr/>
+        </w:pPrChange>
+      </w:pPr>
+      <w:ins w:id="72" w:author="McAllister, CJ (ES)" w:date="2014-02-24T22:59:00Z">
         <w:r>
           <w:t>Far future</w:t>
         </w:r>
@@ -450,13 +462,13 @@
           <w:numId w:val="4"/>
         </w:numPr>
         <w:rPr>
-          <w:ins w:id="70" w:author="McAllister, CJ (ES)" w:date="2014-02-24T23:04:00Z"/>
-        </w:rPr>
-        <w:pPrChange w:id="71" w:author="McAllister, CJ (ES)" w:date="2014-02-24T23:04:00Z">
-          <w:pPr/>
-        </w:pPrChange>
-      </w:pPr>
-      <w:ins w:id="72" w:author="McAllister, CJ (ES)" w:date="2014-02-24T23:04:00Z">
+          <w:ins w:id="73" w:author="McAllister, CJ (ES)" w:date="2014-02-24T23:04:00Z"/>
+        </w:rPr>
+        <w:pPrChange w:id="74" w:author="McAllister, CJ (ES)" w:date="2014-02-24T23:04:00Z">
+          <w:pPr/>
+        </w:pPrChange>
+      </w:pPr>
+      <w:ins w:id="75" w:author="McAllister, CJ (ES)" w:date="2014-02-24T23:04:00Z">
         <w:r>
           <w:t>3D</w:t>
         </w:r>
@@ -470,13 +482,13 @@
           <w:numId w:val="4"/>
         </w:numPr>
         <w:rPr>
-          <w:ins w:id="73" w:author="McAllister, CJ (ES)" w:date="2014-02-24T22:14:00Z"/>
-        </w:rPr>
-        <w:pPrChange w:id="74" w:author="McAllister, CJ (ES)" w:date="2014-02-24T23:04:00Z">
-          <w:pPr/>
-        </w:pPrChange>
-      </w:pPr>
-      <w:ins w:id="75" w:author="McAllister, CJ (ES)" w:date="2014-02-24T23:04:00Z">
+          <w:ins w:id="76" w:author="McAllister, CJ (ES)" w:date="2014-02-24T22:14:00Z"/>
+        </w:rPr>
+        <w:pPrChange w:id="77" w:author="McAllister, CJ (ES)" w:date="2014-02-24T23:04:00Z">
+          <w:pPr/>
+        </w:pPrChange>
+      </w:pPr>
+      <w:ins w:id="78" w:author="McAllister, CJ (ES)" w:date="2014-02-24T23:04:00Z">
         <w:r>
           <w:t>Games using API</w:t>
         </w:r>
@@ -486,13 +498,13 @@
       <w:pPr>
         <w:pStyle w:val="Heading1"/>
         <w:rPr>
-          <w:ins w:id="76" w:author="McAllister, CJ (ES)" w:date="2014-02-24T22:14:00Z"/>
-        </w:rPr>
-        <w:pPrChange w:id="77" w:author="McAllister, CJ (ES)" w:date="2014-02-24T22:16:00Z">
-          <w:pPr/>
-        </w:pPrChange>
-      </w:pPr>
-      <w:ins w:id="78" w:author="McAllister, CJ (ES)" w:date="2014-02-24T22:14:00Z">
+          <w:ins w:id="79" w:author="McAllister, CJ (ES)" w:date="2014-02-24T22:14:00Z"/>
+        </w:rPr>
+        <w:pPrChange w:id="80" w:author="McAllister, CJ (ES)" w:date="2014-02-24T22:16:00Z">
+          <w:pPr/>
+        </w:pPrChange>
+      </w:pPr>
+      <w:ins w:id="81" w:author="McAllister, CJ (ES)" w:date="2014-02-24T22:14:00Z">
         <w:r>
           <w:t>External Interfaces</w:t>
         </w:r>
@@ -501,15 +513,15 @@
     <w:p>
       <w:pPr>
         <w:rPr>
-          <w:ins w:id="79" w:author="McAllister, CJ (ES)" w:date="2014-02-24T23:07:00Z"/>
-        </w:rPr>
-      </w:pPr>
-      <w:ins w:id="80" w:author="McAllister, CJ (ES)" w:date="2014-02-24T22:38:00Z">
+          <w:ins w:id="82" w:author="McAllister, CJ (ES)" w:date="2014-02-24T23:07:00Z"/>
+        </w:rPr>
+      </w:pPr>
+      <w:ins w:id="83" w:author="McAllister, CJ (ES)" w:date="2014-02-24T22:38:00Z">
         <w:r>
           <w:t>An API will be developed. But that</w:t>
         </w:r>
       </w:ins>
-      <w:ins w:id="81" w:author="McAllister, CJ (ES)" w:date="2014-02-24T22:39:00Z">
+      <w:ins w:id="84" w:author="McAllister, CJ (ES)" w:date="2014-02-24T22:39:00Z">
         <w:r>
           <w:t>’s like, a long time from now.</w:t>
         </w:r>
@@ -518,21 +530,21 @@
     <w:p>
       <w:pPr>
         <w:rPr>
-          <w:ins w:id="82" w:author="McAllister, CJ (ES)" w:date="2014-02-24T23:07:00Z"/>
-        </w:rPr>
-      </w:pPr>
-    </w:p>
-    <w:p>
-      <w:pPr>
-        <w:rPr>
-          <w:ins w:id="83" w:author="McAllister, CJ (ES)" w:date="2014-02-24T23:07:00Z"/>
-        </w:rPr>
-      </w:pPr>
-    </w:p>
-    <w:p>
-      <w:pPr>
-        <w:rPr>
-          <w:ins w:id="84" w:author="McAllister, CJ (ES)" w:date="2014-02-24T22:14:00Z"/>
+          <w:ins w:id="85" w:author="McAllister, CJ (ES)" w:date="2014-02-24T23:07:00Z"/>
+        </w:rPr>
+      </w:pPr>
+    </w:p>
+    <w:p>
+      <w:pPr>
+        <w:rPr>
+          <w:ins w:id="86" w:author="McAllister, CJ (ES)" w:date="2014-02-24T23:07:00Z"/>
+        </w:rPr>
+      </w:pPr>
+    </w:p>
+    <w:p>
+      <w:pPr>
+        <w:rPr>
+          <w:ins w:id="87" w:author="McAllister, CJ (ES)" w:date="2014-02-24T22:14:00Z"/>
         </w:rPr>
       </w:pPr>
     </w:p>
@@ -540,13 +552,13 @@
       <w:pPr>
         <w:pStyle w:val="Heading1"/>
         <w:rPr>
-          <w:ins w:id="85" w:author="McAllister, CJ (ES)" w:date="2014-02-24T22:32:00Z"/>
-        </w:rPr>
-        <w:pPrChange w:id="86" w:author="McAllister, CJ (ES)" w:date="2014-02-24T22:33:00Z">
-          <w:pPr/>
-        </w:pPrChange>
-      </w:pPr>
-      <w:ins w:id="87" w:author="McAllister, CJ (ES)" w:date="2014-02-24T22:15:00Z">
+          <w:ins w:id="88" w:author="McAllister, CJ (ES)" w:date="2014-02-24T22:32:00Z"/>
+        </w:rPr>
+        <w:pPrChange w:id="89" w:author="McAllister, CJ (ES)" w:date="2014-02-24T22:33:00Z">
+          <w:pPr/>
+        </w:pPrChange>
+      </w:pPr>
+      <w:ins w:id="90" w:author="McAllister, CJ (ES)" w:date="2014-02-24T22:15:00Z">
         <w:r>
           <w:lastRenderedPageBreak/>
           <w:t>Performance</w:t>
@@ -557,13 +569,13 @@
       <w:pPr>
         <w:pStyle w:val="Heading2"/>
         <w:rPr>
-          <w:ins w:id="88" w:author="McAllister, CJ (ES)" w:date="2014-02-24T22:24:00Z"/>
-        </w:rPr>
-        <w:pPrChange w:id="89" w:author="McAllister, CJ (ES)" w:date="2014-02-24T22:52:00Z">
-          <w:pPr/>
-        </w:pPrChange>
-      </w:pPr>
-      <w:ins w:id="90" w:author="McAllister, CJ (ES)" w:date="2014-02-24T22:32:00Z">
+          <w:ins w:id="91" w:author="McAllister, CJ (ES)" w:date="2014-02-24T22:24:00Z"/>
+        </w:rPr>
+        <w:pPrChange w:id="92" w:author="McAllister, CJ (ES)" w:date="2014-02-24T22:52:00Z">
+          <w:pPr/>
+        </w:pPrChange>
+      </w:pPr>
+      <w:ins w:id="93" w:author="McAllister, CJ (ES)" w:date="2014-02-24T22:32:00Z">
         <w:r>
           <w:t>Test System</w:t>
         </w:r>
@@ -572,20 +584,20 @@
     <w:p>
       <w:pPr>
         <w:rPr>
-          <w:ins w:id="91" w:author="McAllister, CJ (ES)" w:date="2014-02-24T22:24:00Z"/>
-        </w:rPr>
-      </w:pPr>
-      <w:ins w:id="92" w:author="McAllister, CJ (ES)" w:date="2014-02-24T22:24:00Z">
+          <w:ins w:id="94" w:author="McAllister, CJ (ES)" w:date="2014-02-24T22:24:00Z"/>
+        </w:rPr>
+      </w:pPr>
+      <w:ins w:id="95" w:author="McAllister, CJ (ES)" w:date="2014-02-24T22:24:00Z">
         <w:r>
           <w:t xml:space="preserve">The following performance requirements will be evaluated based on the following </w:t>
         </w:r>
       </w:ins>
-      <w:ins w:id="93" w:author="McAllister, CJ (ES)" w:date="2014-02-24T22:25:00Z">
+      <w:ins w:id="96" w:author="McAllister, CJ (ES)" w:date="2014-02-24T22:25:00Z">
         <w:r>
           <w:t xml:space="preserve">test </w:t>
         </w:r>
       </w:ins>
-      <w:ins w:id="94" w:author="McAllister, CJ (ES)" w:date="2014-02-24T22:24:00Z">
+      <w:ins w:id="97" w:author="McAllister, CJ (ES)" w:date="2014-02-24T22:24:00Z">
         <w:r>
           <w:t>system specifications:</w:t>
         </w:r>
@@ -594,10 +606,10 @@
     <w:p>
       <w:pPr>
         <w:rPr>
-          <w:ins w:id="95" w:author="McAllister, CJ (ES)" w:date="2014-02-24T22:15:00Z"/>
-        </w:rPr>
-      </w:pPr>
-      <w:ins w:id="96" w:author="McAllister, CJ (ES)" w:date="2014-02-24T22:25:00Z">
+          <w:ins w:id="98" w:author="McAllister, CJ (ES)" w:date="2014-02-24T22:15:00Z"/>
+        </w:rPr>
+      </w:pPr>
+      <w:ins w:id="99" w:author="McAllister, CJ (ES)" w:date="2014-02-24T22:25:00Z">
         <w:r>
           <w:t xml:space="preserve">CPU: </w:t>
         </w:r>
@@ -614,7 +626,7 @@
           <w:t>6GB DDR3 @ 1333MHz</w:t>
         </w:r>
       </w:ins>
-      <w:ins w:id="97" w:author="McAllister, CJ (ES)" w:date="2014-02-24T22:26:00Z">
+      <w:ins w:id="100" w:author="McAllister, CJ (ES)" w:date="2014-02-24T22:26:00Z">
         <w:r>
           <w:br/>
           <w:t>GPU:</w:t>
@@ -624,17 +636,17 @@
           <w:t xml:space="preserve">AMD Radeon </w:t>
         </w:r>
       </w:ins>
-      <w:ins w:id="98" w:author="McAllister, CJ (ES)" w:date="2014-02-24T22:27:00Z">
+      <w:ins w:id="101" w:author="McAllister, CJ (ES)" w:date="2014-02-24T22:27:00Z">
         <w:r>
           <w:t xml:space="preserve">HD </w:t>
         </w:r>
       </w:ins>
-      <w:ins w:id="99" w:author="McAllister, CJ (ES)" w:date="2014-02-24T22:26:00Z">
+      <w:ins w:id="102" w:author="McAllister, CJ (ES)" w:date="2014-02-24T22:26:00Z">
         <w:r>
           <w:t>6870</w:t>
         </w:r>
       </w:ins>
-      <w:ins w:id="100" w:author="McAllister, CJ (ES)" w:date="2014-02-24T22:29:00Z">
+      <w:ins w:id="103" w:author="McAllister, CJ (ES)" w:date="2014-02-24T22:29:00Z">
         <w:r>
           <w:br/>
         </w:r>
@@ -646,27 +658,27 @@
           <w:t>Core</w:t>
         </w:r>
       </w:ins>
-      <w:ins w:id="101" w:author="McAllister, CJ (ES)" w:date="2014-02-24T22:30:00Z">
+      <w:ins w:id="104" w:author="McAllister, CJ (ES)" w:date="2014-02-24T22:30:00Z">
         <w:r>
           <w:t xml:space="preserve"> Clock</w:t>
         </w:r>
       </w:ins>
-      <w:ins w:id="102" w:author="McAllister, CJ (ES)" w:date="2014-02-24T22:29:00Z">
+      <w:ins w:id="105" w:author="McAllister, CJ (ES)" w:date="2014-02-24T22:29:00Z">
         <w:r>
           <w:t>:</w:t>
         </w:r>
       </w:ins>
-      <w:ins w:id="103" w:author="McAllister, CJ (ES)" w:date="2014-02-24T22:30:00Z">
+      <w:ins w:id="106" w:author="McAllister, CJ (ES)" w:date="2014-02-24T22:30:00Z">
         <w:r>
           <w:tab/>
         </w:r>
       </w:ins>
-      <w:ins w:id="104" w:author="McAllister, CJ (ES)" w:date="2014-02-24T22:29:00Z">
+      <w:ins w:id="107" w:author="McAllister, CJ (ES)" w:date="2014-02-24T22:29:00Z">
         <w:r>
           <w:t>900MHz</w:t>
         </w:r>
       </w:ins>
-      <w:ins w:id="105" w:author="McAllister, CJ (ES)" w:date="2014-02-24T22:30:00Z">
+      <w:ins w:id="108" w:author="McAllister, CJ (ES)" w:date="2014-02-24T22:30:00Z">
         <w:r>
           <w:br/>
         </w:r>
@@ -687,28 +699,28 @@
       <w:pPr>
         <w:pStyle w:val="Heading2"/>
         <w:rPr>
-          <w:ins w:id="106" w:author="McAllister, CJ (ES)" w:date="2014-02-24T22:20:00Z"/>
-        </w:rPr>
-        <w:pPrChange w:id="107" w:author="McAllister, CJ (ES)" w:date="2014-02-24T22:52:00Z">
-          <w:pPr/>
-        </w:pPrChange>
-      </w:pPr>
-      <w:ins w:id="108" w:author="McAllister, CJ (ES)" w:date="2014-02-24T22:21:00Z">
+          <w:ins w:id="109" w:author="McAllister, CJ (ES)" w:date="2014-02-24T22:20:00Z"/>
+        </w:rPr>
+        <w:pPrChange w:id="110" w:author="McAllister, CJ (ES)" w:date="2014-02-24T22:52:00Z">
+          <w:pPr/>
+        </w:pPrChange>
+      </w:pPr>
+      <w:ins w:id="111" w:author="McAllister, CJ (ES)" w:date="2014-02-24T22:21:00Z">
         <w:r>
           <w:t>Up to</w:t>
         </w:r>
       </w:ins>
-      <w:ins w:id="109" w:author="McAllister, CJ (ES)" w:date="2014-02-24T22:19:00Z">
+      <w:ins w:id="112" w:author="McAllister, CJ (ES)" w:date="2014-02-24T22:19:00Z">
         <w:r>
           <w:t xml:space="preserve"> </w:t>
         </w:r>
       </w:ins>
-      <w:ins w:id="110" w:author="McAllister, CJ (ES)" w:date="2014-02-24T22:22:00Z">
+      <w:ins w:id="113" w:author="McAllister, CJ (ES)" w:date="2014-02-24T22:22:00Z">
         <w:r>
           <w:t>256</w:t>
         </w:r>
       </w:ins>
-      <w:ins w:id="111" w:author="McAllister, CJ (ES)" w:date="2014-02-24T22:20:00Z">
+      <w:ins w:id="114" w:author="McAllister, CJ (ES)" w:date="2014-02-24T22:20:00Z">
         <w:r>
           <w:t xml:space="preserve"> Physics Objects</w:t>
         </w:r>
@@ -717,10 +729,10 @@
     <w:p>
       <w:pPr>
         <w:rPr>
-          <w:ins w:id="112" w:author="McAllister, CJ (ES)" w:date="2014-02-24T22:21:00Z"/>
-        </w:rPr>
-      </w:pPr>
-      <w:ins w:id="113" w:author="McAllister, CJ (ES)" w:date="2014-02-24T22:20:00Z">
+          <w:ins w:id="115" w:author="McAllister, CJ (ES)" w:date="2014-02-24T22:21:00Z"/>
+        </w:rPr>
+      </w:pPr>
+      <w:ins w:id="116" w:author="McAllister, CJ (ES)" w:date="2014-02-24T22:20:00Z">
         <w:r>
           <w:t>Consistent 120 frames-per-second</w:t>
         </w:r>
@@ -730,13 +742,13 @@
       <w:pPr>
         <w:pStyle w:val="Heading2"/>
         <w:rPr>
-          <w:ins w:id="114" w:author="McAllister, CJ (ES)" w:date="2014-02-24T22:22:00Z"/>
-        </w:rPr>
-        <w:pPrChange w:id="115" w:author="McAllister, CJ (ES)" w:date="2014-02-24T22:52:00Z">
-          <w:pPr/>
-        </w:pPrChange>
-      </w:pPr>
-      <w:ins w:id="116" w:author="McAllister, CJ (ES)" w:date="2014-02-24T22:22:00Z">
+          <w:ins w:id="117" w:author="McAllister, CJ (ES)" w:date="2014-02-24T22:22:00Z"/>
+        </w:rPr>
+        <w:pPrChange w:id="118" w:author="McAllister, CJ (ES)" w:date="2014-02-24T22:52:00Z">
+          <w:pPr/>
+        </w:pPrChange>
+      </w:pPr>
+      <w:ins w:id="119" w:author="McAllister, CJ (ES)" w:date="2014-02-24T22:22:00Z">
         <w:r>
           <w:t>Up to 512 Physics Objects</w:t>
         </w:r>
@@ -745,10 +757,10 @@
     <w:p>
       <w:pPr>
         <w:rPr>
-          <w:ins w:id="117" w:author="McAllister, CJ (ES)" w:date="2014-02-24T22:22:00Z"/>
-        </w:rPr>
-      </w:pPr>
-      <w:ins w:id="118" w:author="McAllister, CJ (ES)" w:date="2014-02-24T22:22:00Z">
+          <w:ins w:id="120" w:author="McAllister, CJ (ES)" w:date="2014-02-24T22:22:00Z"/>
+        </w:rPr>
+      </w:pPr>
+      <w:ins w:id="121" w:author="McAllister, CJ (ES)" w:date="2014-02-24T22:22:00Z">
         <w:r>
           <w:t>Consistent 60 frames-per-second</w:t>
         </w:r>
@@ -758,13 +770,13 @@
       <w:pPr>
         <w:pStyle w:val="Heading2"/>
         <w:rPr>
-          <w:ins w:id="119" w:author="McAllister, CJ (ES)" w:date="2014-02-24T22:22:00Z"/>
-        </w:rPr>
-        <w:pPrChange w:id="120" w:author="McAllister, CJ (ES)" w:date="2014-02-24T22:52:00Z">
-          <w:pPr/>
-        </w:pPrChange>
-      </w:pPr>
-      <w:ins w:id="121" w:author="McAllister, CJ (ES)" w:date="2014-02-24T22:22:00Z">
+          <w:ins w:id="122" w:author="McAllister, CJ (ES)" w:date="2014-02-24T22:22:00Z"/>
+        </w:rPr>
+        <w:pPrChange w:id="123" w:author="McAllister, CJ (ES)" w:date="2014-02-24T22:52:00Z">
+          <w:pPr/>
+        </w:pPrChange>
+      </w:pPr>
+      <w:ins w:id="124" w:author="McAllister, CJ (ES)" w:date="2014-02-24T22:22:00Z">
         <w:r>
           <w:t>Up to 1024 Physics Objects</w:t>
         </w:r>
@@ -773,10 +785,10 @@
     <w:p>
       <w:pPr>
         <w:rPr>
-          <w:ins w:id="122" w:author="McAllister, CJ (ES)" w:date="2014-02-24T22:15:00Z"/>
-        </w:rPr>
-      </w:pPr>
-      <w:ins w:id="123" w:author="McAllister, CJ (ES)" w:date="2014-02-24T22:22:00Z">
+          <w:ins w:id="125" w:author="McAllister, CJ (ES)" w:date="2014-02-24T22:15:00Z"/>
+        </w:rPr>
+      </w:pPr>
+      <w:ins w:id="126" w:author="McAllister, CJ (ES)" w:date="2014-02-24T22:22:00Z">
         <w:r>
           <w:t>Consistent 30 frames-per-second</w:t>
         </w:r>
@@ -786,13 +798,13 @@
       <w:pPr>
         <w:pStyle w:val="Heading1"/>
         <w:rPr>
-          <w:ins w:id="124" w:author="McAllister, CJ (ES)" w:date="2014-02-24T22:48:00Z"/>
-        </w:rPr>
-        <w:pPrChange w:id="125" w:author="McAllister, CJ (ES)" w:date="2014-02-24T22:52:00Z">
-          <w:pPr/>
-        </w:pPrChange>
-      </w:pPr>
-      <w:ins w:id="126" w:author="McAllister, CJ (ES)" w:date="2014-02-24T22:15:00Z">
+          <w:ins w:id="127" w:author="McAllister, CJ (ES)" w:date="2014-02-24T22:48:00Z"/>
+        </w:rPr>
+        <w:pPrChange w:id="128" w:author="McAllister, CJ (ES)" w:date="2014-02-24T22:52:00Z">
+          <w:pPr/>
+        </w:pPrChange>
+      </w:pPr>
+      <w:ins w:id="129" w:author="McAllister, CJ (ES)" w:date="2014-02-24T22:15:00Z">
         <w:r>
           <w:t>Attributes</w:t>
         </w:r>
@@ -802,13 +814,13 @@
       <w:pPr>
         <w:pStyle w:val="Heading2"/>
         <w:rPr>
-          <w:ins w:id="127" w:author="McAllister, CJ (ES)" w:date="2014-02-24T22:15:00Z"/>
-        </w:rPr>
-        <w:pPrChange w:id="128" w:author="McAllister, CJ (ES)" w:date="2014-02-24T22:50:00Z">
-          <w:pPr/>
-        </w:pPrChange>
-      </w:pPr>
-      <w:ins w:id="129" w:author="McAllister, CJ (ES)" w:date="2014-02-24T22:48:00Z">
+          <w:ins w:id="130" w:author="McAllister, CJ (ES)" w:date="2014-02-24T22:15:00Z"/>
+        </w:rPr>
+        <w:pPrChange w:id="131" w:author="McAllister, CJ (ES)" w:date="2014-02-24T22:50:00Z">
+          <w:pPr/>
+        </w:pPrChange>
+      </w:pPr>
+      <w:ins w:id="132" w:author="McAllister, CJ (ES)" w:date="2014-02-24T22:48:00Z">
         <w:r>
           <w:t>Current</w:t>
         </w:r>
@@ -822,13 +834,13 @@
           <w:numId w:val="2"/>
         </w:numPr>
         <w:rPr>
-          <w:ins w:id="130" w:author="McAllister, CJ (ES)" w:date="2014-02-24T22:50:00Z"/>
-        </w:rPr>
-        <w:pPrChange w:id="131" w:author="McAllister, CJ (ES)" w:date="2014-02-24T22:48:00Z">
-          <w:pPr/>
-        </w:pPrChange>
-      </w:pPr>
-      <w:ins w:id="132" w:author="McAllister, CJ (ES)" w:date="2014-02-24T22:50:00Z">
+          <w:ins w:id="133" w:author="McAllister, CJ (ES)" w:date="2014-02-24T22:50:00Z"/>
+        </w:rPr>
+        <w:pPrChange w:id="134" w:author="McAllister, CJ (ES)" w:date="2014-02-24T22:48:00Z">
+          <w:pPr/>
+        </w:pPrChange>
+      </w:pPr>
+      <w:ins w:id="135" w:author="McAllister, CJ (ES)" w:date="2014-02-24T22:50:00Z">
         <w:r>
           <w:t>Open Source (BSD License)</w:t>
         </w:r>
@@ -842,13 +854,13 @@
           <w:numId w:val="2"/>
         </w:numPr>
         <w:rPr>
-          <w:ins w:id="133" w:author="McAllister, CJ (ES)" w:date="2014-02-24T22:49:00Z"/>
-        </w:rPr>
-        <w:pPrChange w:id="134" w:author="McAllister, CJ (ES)" w:date="2014-02-24T22:48:00Z">
-          <w:pPr/>
-        </w:pPrChange>
-      </w:pPr>
-      <w:ins w:id="135" w:author="McAllister, CJ (ES)" w:date="2014-02-24T22:48:00Z">
+          <w:ins w:id="136" w:author="McAllister, CJ (ES)" w:date="2014-02-24T22:49:00Z"/>
+        </w:rPr>
+        <w:pPrChange w:id="137" w:author="McAllister, CJ (ES)" w:date="2014-02-24T22:48:00Z">
+          <w:pPr/>
+        </w:pPrChange>
+      </w:pPr>
+      <w:ins w:id="138" w:author="McAllister, CJ (ES)" w:date="2014-02-24T22:48:00Z">
         <w:r>
           <w:t>C++ application</w:t>
         </w:r>
@@ -862,13 +874,13 @@
           <w:numId w:val="2"/>
         </w:numPr>
         <w:rPr>
-          <w:ins w:id="136" w:author="McAllister, CJ (ES)" w:date="2014-02-24T22:49:00Z"/>
-        </w:rPr>
-        <w:pPrChange w:id="137" w:author="McAllister, CJ (ES)" w:date="2014-02-24T22:48:00Z">
-          <w:pPr/>
-        </w:pPrChange>
-      </w:pPr>
-      <w:ins w:id="138" w:author="McAllister, CJ (ES)" w:date="2014-02-24T22:49:00Z">
+          <w:ins w:id="139" w:author="McAllister, CJ (ES)" w:date="2014-02-24T22:49:00Z"/>
+        </w:rPr>
+        <w:pPrChange w:id="140" w:author="McAllister, CJ (ES)" w:date="2014-02-24T22:48:00Z">
+          <w:pPr/>
+        </w:pPrChange>
+      </w:pPr>
+      <w:ins w:id="141" w:author="McAllister, CJ (ES)" w:date="2014-02-24T22:49:00Z">
         <w:r>
           <w:t>Single-threaded</w:t>
         </w:r>
@@ -882,13 +894,13 @@
           <w:numId w:val="2"/>
         </w:numPr>
         <w:rPr>
-          <w:ins w:id="139" w:author="McAllister, CJ (ES)" w:date="2014-02-24T22:51:00Z"/>
-        </w:rPr>
-        <w:pPrChange w:id="140" w:author="McAllister, CJ (ES)" w:date="2014-02-24T22:48:00Z">
-          <w:pPr/>
-        </w:pPrChange>
-      </w:pPr>
-      <w:ins w:id="141" w:author="McAllister, CJ (ES)" w:date="2014-02-24T22:50:00Z">
+          <w:ins w:id="142" w:author="McAllister, CJ (ES)" w:date="2014-02-24T22:51:00Z"/>
+        </w:rPr>
+        <w:pPrChange w:id="143" w:author="McAllister, CJ (ES)" w:date="2014-02-24T22:48:00Z">
+          <w:pPr/>
+        </w:pPrChange>
+      </w:pPr>
+      <w:ins w:id="144" w:author="McAllister, CJ (ES)" w:date="2014-02-24T22:50:00Z">
         <w:r>
           <w:t>Direct2D graphics library</w:t>
         </w:r>
@@ -902,13 +914,13 @@
           <w:numId w:val="2"/>
         </w:numPr>
         <w:rPr>
-          <w:ins w:id="142" w:author="McAllister, CJ (ES)" w:date="2014-02-24T22:48:00Z"/>
-        </w:rPr>
-        <w:pPrChange w:id="143" w:author="McAllister, CJ (ES)" w:date="2014-02-24T22:48:00Z">
-          <w:pPr/>
-        </w:pPrChange>
-      </w:pPr>
-      <w:ins w:id="144" w:author="McAllister, CJ (ES)" w:date="2014-02-24T22:51:00Z">
+          <w:ins w:id="145" w:author="McAllister, CJ (ES)" w:date="2014-02-24T22:48:00Z"/>
+        </w:rPr>
+        <w:pPrChange w:id="146" w:author="McAllister, CJ (ES)" w:date="2014-02-24T22:48:00Z">
+          <w:pPr/>
+        </w:pPrChange>
+      </w:pPr>
+      <w:ins w:id="147" w:author="McAllister, CJ (ES)" w:date="2014-02-24T22:51:00Z">
         <w:r>
           <w:t>Windows-only</w:t>
         </w:r>
@@ -918,13 +930,13 @@
       <w:pPr>
         <w:pStyle w:val="Heading2"/>
         <w:rPr>
-          <w:ins w:id="145" w:author="McAllister, CJ (ES)" w:date="2014-02-24T22:51:00Z"/>
-        </w:rPr>
-        <w:pPrChange w:id="146" w:author="McAllister, CJ (ES)" w:date="2014-02-24T22:48:00Z">
-          <w:pPr/>
-        </w:pPrChange>
-      </w:pPr>
-      <w:ins w:id="147" w:author="McAllister, CJ (ES)" w:date="2014-02-24T22:48:00Z">
+          <w:ins w:id="148" w:author="McAllister, CJ (ES)" w:date="2014-02-24T22:51:00Z"/>
+        </w:rPr>
+        <w:pPrChange w:id="149" w:author="McAllister, CJ (ES)" w:date="2014-02-24T22:48:00Z">
+          <w:pPr/>
+        </w:pPrChange>
+      </w:pPr>
+      <w:ins w:id="150" w:author="McAllister, CJ (ES)" w:date="2014-02-24T22:48:00Z">
         <w:r>
           <w:t>Future</w:t>
         </w:r>
@@ -938,13 +950,13 @@
           <w:numId w:val="3"/>
         </w:numPr>
         <w:rPr>
-          <w:ins w:id="148" w:author="McAllister, CJ (ES)" w:date="2014-02-24T22:51:00Z"/>
-        </w:rPr>
-        <w:pPrChange w:id="149" w:author="McAllister, CJ (ES)" w:date="2014-02-24T22:51:00Z">
-          <w:pPr/>
-        </w:pPrChange>
-      </w:pPr>
-      <w:ins w:id="150" w:author="McAllister, CJ (ES)" w:date="2014-02-24T22:51:00Z">
+          <w:ins w:id="151" w:author="McAllister, CJ (ES)" w:date="2014-02-24T22:51:00Z"/>
+        </w:rPr>
+        <w:pPrChange w:id="152" w:author="McAllister, CJ (ES)" w:date="2014-02-24T22:51:00Z">
+          <w:pPr/>
+        </w:pPrChange>
+      </w:pPr>
+      <w:ins w:id="153" w:author="McAllister, CJ (ES)" w:date="2014-02-24T22:51:00Z">
         <w:r>
           <w:t>Multi-threaded</w:t>
         </w:r>
@@ -958,13 +970,13 @@
           <w:numId w:val="3"/>
         </w:numPr>
         <w:rPr>
-          <w:ins w:id="151" w:author="McAllister, CJ (ES)" w:date="2014-02-24T22:51:00Z"/>
-        </w:rPr>
-        <w:pPrChange w:id="152" w:author="McAllister, CJ (ES)" w:date="2014-02-24T22:51:00Z">
-          <w:pPr/>
-        </w:pPrChange>
-      </w:pPr>
-      <w:ins w:id="153" w:author="McAllister, CJ (ES)" w:date="2014-02-24T22:51:00Z">
+          <w:ins w:id="154" w:author="McAllister, CJ (ES)" w:date="2014-02-24T22:51:00Z"/>
+        </w:rPr>
+        <w:pPrChange w:id="155" w:author="McAllister, CJ (ES)" w:date="2014-02-24T22:51:00Z">
+          <w:pPr/>
+        </w:pPrChange>
+      </w:pPr>
+      <w:ins w:id="156" w:author="McAllister, CJ (ES)" w:date="2014-02-24T22:51:00Z">
         <w:r>
           <w:t>OpenGL graphics library</w:t>
         </w:r>
@@ -977,11 +989,11 @@
           <w:ilvl w:val="0"/>
           <w:numId w:val="3"/>
         </w:numPr>
-        <w:pPrChange w:id="154" w:author="McAllister, CJ (ES)" w:date="2014-02-24T23:07:00Z">
-          <w:pPr/>
-        </w:pPrChange>
-      </w:pPr>
-      <w:ins w:id="155" w:author="McAllister, CJ (ES)" w:date="2014-02-24T22:51:00Z">
+        <w:pPrChange w:id="157" w:author="McAllister, CJ (ES)" w:date="2014-02-24T23:07:00Z">
+          <w:pPr/>
+        </w:pPrChange>
+      </w:pPr>
+      <w:ins w:id="158" w:author="McAllister, CJ (ES)" w:date="2014-02-24T22:51:00Z">
         <w:r>
           <w:t>Multi-platform</w:t>
         </w:r>

</xml_diff>

<commit_message>
Added Earth-gravity unit tests Began implementing helper function that factors in gravity Updated doc
</commit_message>
<xml_diff>
--- a/docs/Software_Requirements.docx
+++ b/docs/Software_Requirements.docx
@@ -52,38 +52,53 @@
       </w:ins>
       <w:ins w:id="9" w:author="McAllister, CJ (ES)" w:date="2014-02-24T22:23:00Z">
         <w:r>
-          <w:t xml:space="preserve"> an Open Source C++ Windows </w:t>
-        </w:r>
-        <w:r>
-          <w:t>application that make</w:t>
-        </w:r>
-      </w:ins>
-      <w:ins w:id="10" w:author="McAllister, CJ (ES)" w:date="2014-02-24T22:55:00Z">
+          <w:t xml:space="preserve"> an Open Source C++ </w:t>
+        </w:r>
+        <w:del w:id="10" w:author="CJ McAllister" w:date="2014-03-21T11:46:00Z">
+          <w:r>
+            <w:delText xml:space="preserve">Windows </w:delText>
+          </w:r>
+          <w:r>
+            <w:delText>application</w:delText>
+          </w:r>
+        </w:del>
+      </w:ins>
+      <w:ins w:id="11" w:author="CJ McAllister" w:date="2014-03-21T11:46:00Z">
+        <w:r>
+          <w:t>library</w:t>
+        </w:r>
+      </w:ins>
+      <w:ins w:id="12" w:author="McAllister, CJ (ES)" w:date="2014-02-24T22:23:00Z">
+        <w:r>
+          <w:t xml:space="preserve"> that make</w:t>
+        </w:r>
+      </w:ins>
+      <w:ins w:id="13" w:author="McAllister, CJ (ES)" w:date="2014-02-24T22:55:00Z">
         <w:r>
           <w:t>s</w:t>
         </w:r>
       </w:ins>
-      <w:ins w:id="11" w:author="McAllister, CJ (ES)" w:date="2014-02-24T22:23:00Z">
+      <w:ins w:id="14" w:author="McAllister, CJ (ES)" w:date="2014-02-24T22:23:00Z">
         <w:r>
           <w:t xml:space="preserve"> use of </w:t>
         </w:r>
       </w:ins>
-      <w:ins w:id="12" w:author="McAllister, CJ (ES)" w:date="2014-02-24T22:47:00Z">
+      <w:ins w:id="15" w:author="McAllister, CJ (ES)" w:date="2014-02-24T22:47:00Z">
         <w:r>
           <w:t xml:space="preserve">the </w:t>
         </w:r>
       </w:ins>
-      <w:ins w:id="13" w:author="McAllister, CJ (ES)" w:date="2014-02-24T22:23:00Z">
+      <w:ins w:id="16" w:author="McAllister, CJ (ES)" w:date="2014-02-24T22:23:00Z">
         <w:r>
           <w:t>Direct</w:t>
         </w:r>
       </w:ins>
-      <w:ins w:id="14" w:author="McAllister, CJ (ES)" w:date="2014-02-24T22:46:00Z">
+      <w:ins w:id="17" w:author="McAllister, CJ (ES)" w:date="2014-02-24T22:46:00Z">
         <w:r>
           <w:t xml:space="preserve">X graphics API to accurately simulate </w:t>
         </w:r>
       </w:ins>
-      <w:ins w:id="15" w:author="McAllister, CJ (ES)" w:date="2014-02-24T22:47:00Z">
+      <w:ins w:id="18" w:author="McAllister, CJ (ES)" w:date="2014-02-24T22:47:00Z">
         <w:r>
           <w:t xml:space="preserve">physics-based animations. </w:t>
         </w:r>
@@ -93,13 +108,13 @@
       <w:pPr>
         <w:pStyle w:val="Heading2"/>
         <w:rPr>
-          <w:ins w:id="16" w:author="McAllister, CJ (ES)" w:date="2014-02-24T22:55:00Z"/>
-        </w:rPr>
-        <w:pPrChange w:id="17" w:author="McAllister, CJ (ES)" w:date="2014-02-24T22:55:00Z">
-          <w:pPr/>
-        </w:pPrChange>
-      </w:pPr>
-      <w:ins w:id="18" w:author="McAllister, CJ (ES)" w:date="2014-02-24T22:55:00Z">
+          <w:ins w:id="19" w:author="McAllister, CJ (ES)" w:date="2014-02-24T22:55:00Z"/>
+        </w:rPr>
+        <w:pPrChange w:id="20" w:author="McAllister, CJ (ES)" w:date="2014-02-24T22:55:00Z">
+          <w:pPr/>
+        </w:pPrChange>
+      </w:pPr>
+      <w:ins w:id="21" w:author="McAllister, CJ (ES)" w:date="2014-02-24T22:55:00Z">
         <w:r>
           <w:t>Implemented Features</w:t>
         </w:r>
@@ -113,13 +128,13 @@
           <w:numId w:val="4"/>
         </w:numPr>
         <w:rPr>
-          <w:ins w:id="19" w:author="McAllister, CJ (ES)" w:date="2014-02-24T22:56:00Z"/>
-        </w:rPr>
-        <w:pPrChange w:id="20" w:author="McAllister, CJ (ES)" w:date="2014-02-24T22:55:00Z">
-          <w:pPr/>
-        </w:pPrChange>
-      </w:pPr>
-      <w:ins w:id="21" w:author="McAllister, CJ (ES)" w:date="2014-02-24T22:56:00Z">
+          <w:ins w:id="22" w:author="McAllister, CJ (ES)" w:date="2014-02-24T22:56:00Z"/>
+        </w:rPr>
+        <w:pPrChange w:id="23" w:author="McAllister, CJ (ES)" w:date="2014-02-24T22:55:00Z">
+          <w:pPr/>
+        </w:pPrChange>
+      </w:pPr>
+      <w:ins w:id="24" w:author="McAllister, CJ (ES)" w:date="2014-02-24T22:56:00Z">
         <w:r>
           <w:t>Object-drawing</w:t>
         </w:r>
@@ -133,50 +148,25 @@
           <w:numId w:val="4"/>
         </w:numPr>
         <w:rPr>
-          <w:ins w:id="22" w:author="McAllister, CJ (ES)" w:date="2014-02-24T22:55:00Z"/>
-        </w:rPr>
-        <w:pPrChange w:id="23" w:author="McAllister, CJ (ES)" w:date="2014-02-24T22:55:00Z">
-          <w:pPr/>
-        </w:pPrChange>
-      </w:pPr>
-      <w:ins w:id="24" w:author="McAllister, CJ (ES)" w:date="2014-02-24T22:56:00Z">
+          <w:ins w:id="25" w:author="CJ McAllister" w:date="2014-03-21T11:47:00Z"/>
+        </w:rPr>
+        <w:pPrChange w:id="26" w:author="McAllister, CJ (ES)" w:date="2014-02-24T22:55:00Z">
+          <w:pPr/>
+        </w:pPrChange>
+      </w:pPr>
+      <w:ins w:id="27" w:author="McAllister, CJ (ES)" w:date="2014-02-24T22:56:00Z">
         <w:r>
           <w:t xml:space="preserve">Basic </w:t>
         </w:r>
       </w:ins>
-      <w:ins w:id="25" w:author="CJ McAllister" w:date="2014-02-27T14:35:00Z">
+      <w:ins w:id="28" w:author="CJ McAllister" w:date="2014-02-27T14:35:00Z">
         <w:r>
           <w:t xml:space="preserve">(AABB-based) </w:t>
         </w:r>
       </w:ins>
-      <w:bookmarkStart w:id="26" w:name="_GoBack"/>
-      <w:bookmarkEnd w:id="26"/>
-      <w:ins w:id="27" w:author="McAllister, CJ (ES)" w:date="2014-02-24T22:56:00Z">
+      <w:ins w:id="29" w:author="McAllister, CJ (ES)" w:date="2014-02-24T22:56:00Z">
         <w:r>
           <w:t>collision detection</w:t>
-        </w:r>
-      </w:ins>
-      <w:ins w:id="28" w:author="McAllister, CJ (ES)" w:date="2014-02-24T23:06:00Z">
-        <w:del w:id="29" w:author="CJ McAllister" w:date="2014-02-27T14:35:00Z">
-          <w:r>
-            <w:delText xml:space="preserve"> (partially-implemented)</w:delText>
-          </w:r>
-        </w:del>
-      </w:ins>
-    </w:p>
-    <w:p>
-      <w:pPr>
-        <w:pStyle w:val="Heading2"/>
-        <w:rPr>
-          <w:ins w:id="30" w:author="McAllister, CJ (ES)" w:date="2014-02-24T22:55:00Z"/>
-        </w:rPr>
-        <w:pPrChange w:id="31" w:author="McAllister, CJ (ES)" w:date="2014-02-24T22:55:00Z">
-          <w:pPr/>
-        </w:pPrChange>
-      </w:pPr>
-      <w:ins w:id="32" w:author="McAllister, CJ (ES)" w:date="2014-02-24T22:55:00Z">
-        <w:r>
-          <w:t>Planned Features</w:t>
         </w:r>
       </w:ins>
     </w:p>
@@ -188,9 +178,54 @@
           <w:numId w:val="4"/>
         </w:numPr>
         <w:rPr>
-          <w:ins w:id="33" w:author="McAllister, CJ (ES)" w:date="2014-02-24T23:04:00Z"/>
-        </w:rPr>
-        <w:pPrChange w:id="34" w:author="McAllister, CJ (ES)" w:date="2014-02-24T23:04:00Z">
+          <w:ins w:id="30" w:author="McAllister, CJ (ES)" w:date="2014-02-24T22:55:00Z"/>
+        </w:rPr>
+        <w:pPrChange w:id="31" w:author="McAllister, CJ (ES)" w:date="2014-02-24T22:55:00Z">
+          <w:pPr/>
+        </w:pPrChange>
+      </w:pPr>
+      <w:ins w:id="32" w:author="CJ McAllister" w:date="2014-03-21T11:47:00Z">
+        <w:r>
+          <w:t>Unit testing framework</w:t>
+        </w:r>
+      </w:ins>
+      <w:bookmarkStart w:id="33" w:name="_GoBack"/>
+      <w:bookmarkEnd w:id="33"/>
+      <w:ins w:id="34" w:author="McAllister, CJ (ES)" w:date="2014-02-24T23:06:00Z">
+        <w:del w:id="35" w:author="CJ McAllister" w:date="2014-02-27T14:35:00Z">
+          <w:r>
+            <w:delText xml:space="preserve"> (partially-implemented)</w:delText>
+          </w:r>
+        </w:del>
+      </w:ins>
+    </w:p>
+    <w:p>
+      <w:pPr>
+        <w:pStyle w:val="Heading2"/>
+        <w:rPr>
+          <w:ins w:id="36" w:author="McAllister, CJ (ES)" w:date="2014-02-24T22:55:00Z"/>
+        </w:rPr>
+        <w:pPrChange w:id="37" w:author="McAllister, CJ (ES)" w:date="2014-02-24T22:55:00Z">
+          <w:pPr/>
+        </w:pPrChange>
+      </w:pPr>
+      <w:ins w:id="38" w:author="McAllister, CJ (ES)" w:date="2014-02-24T22:55:00Z">
+        <w:r>
+          <w:t>Planned Features</w:t>
+        </w:r>
+      </w:ins>
+    </w:p>
+    <w:p>
+      <w:pPr>
+        <w:pStyle w:val="ListParagraph"/>
+        <w:numPr>
+          <w:ilvl w:val="0"/>
+          <w:numId w:val="4"/>
+        </w:numPr>
+        <w:rPr>
+          <w:ins w:id="39" w:author="McAllister, CJ (ES)" w:date="2014-02-24T23:04:00Z"/>
+        </w:rPr>
+        <w:pPrChange w:id="40" w:author="McAllister, CJ (ES)" w:date="2014-02-24T23:04:00Z">
           <w:pPr>
             <w:pStyle w:val="ListParagraph"/>
             <w:numPr>
@@ -201,7 +236,7 @@
           </w:pPr>
         </w:pPrChange>
       </w:pPr>
-      <w:ins w:id="35" w:author="McAllister, CJ (ES)" w:date="2014-02-24T22:56:00Z">
+      <w:ins w:id="41" w:author="McAllister, CJ (ES)" w:date="2014-02-24T22:56:00Z">
         <w:r>
           <w:t>Advanced collision detection</w:t>
         </w:r>
@@ -215,10 +250,10 @@
           <w:numId w:val="4"/>
         </w:numPr>
         <w:rPr>
-          <w:ins w:id="36" w:author="McAllister, CJ (ES)" w:date="2014-02-24T23:04:00Z"/>
-        </w:rPr>
-      </w:pPr>
-      <w:ins w:id="37" w:author="McAllister, CJ (ES)" w:date="2014-02-24T23:04:00Z">
+          <w:ins w:id="42" w:author="McAllister, CJ (ES)" w:date="2014-02-24T23:04:00Z"/>
+        </w:rPr>
+      </w:pPr>
+      <w:ins w:id="43" w:author="McAllister, CJ (ES)" w:date="2014-02-24T23:04:00Z">
         <w:r>
           <w:t>Off-center collisions</w:t>
         </w:r>
@@ -232,13 +267,13 @@
           <w:numId w:val="4"/>
         </w:numPr>
         <w:rPr>
-          <w:ins w:id="38" w:author="McAllister, CJ (ES)" w:date="2014-02-24T23:03:00Z"/>
-        </w:rPr>
-        <w:pPrChange w:id="39" w:author="McAllister, CJ (ES)" w:date="2014-02-24T23:04:00Z">
-          <w:pPr/>
-        </w:pPrChange>
-      </w:pPr>
-      <w:ins w:id="40" w:author="McAllister, CJ (ES)" w:date="2014-02-24T23:03:00Z">
+          <w:ins w:id="44" w:author="McAllister, CJ (ES)" w:date="2014-02-24T23:03:00Z"/>
+        </w:rPr>
+        <w:pPrChange w:id="45" w:author="McAllister, CJ (ES)" w:date="2014-02-24T23:04:00Z">
+          <w:pPr/>
+        </w:pPrChange>
+      </w:pPr>
+      <w:ins w:id="46" w:author="McAllister, CJ (ES)" w:date="2014-02-24T23:03:00Z">
         <w:r>
           <w:t>Non-axis-aligned object orientation</w:t>
         </w:r>
@@ -252,13 +287,13 @@
           <w:numId w:val="4"/>
         </w:numPr>
         <w:rPr>
-          <w:ins w:id="41" w:author="McAllister, CJ (ES)" w:date="2014-02-24T22:58:00Z"/>
-        </w:rPr>
-        <w:pPrChange w:id="42" w:author="McAllister, CJ (ES)" w:date="2014-02-24T23:03:00Z">
-          <w:pPr/>
-        </w:pPrChange>
-      </w:pPr>
-      <w:ins w:id="43" w:author="McAllister, CJ (ES)" w:date="2014-02-24T23:03:00Z">
+          <w:ins w:id="47" w:author="McAllister, CJ (ES)" w:date="2014-02-24T22:58:00Z"/>
+        </w:rPr>
+        <w:pPrChange w:id="48" w:author="McAllister, CJ (ES)" w:date="2014-02-24T23:03:00Z">
+          <w:pPr/>
+        </w:pPrChange>
+      </w:pPr>
+      <w:ins w:id="49" w:author="McAllister, CJ (ES)" w:date="2014-02-24T23:03:00Z">
         <w:r>
           <w:t>Object elasticity</w:t>
         </w:r>
@@ -272,13 +307,13 @@
           <w:numId w:val="4"/>
         </w:numPr>
         <w:rPr>
-          <w:ins w:id="44" w:author="McAllister, CJ (ES)" w:date="2014-02-24T22:58:00Z"/>
-        </w:rPr>
-        <w:pPrChange w:id="45" w:author="McAllister, CJ (ES)" w:date="2014-02-24T23:02:00Z">
-          <w:pPr/>
-        </w:pPrChange>
-      </w:pPr>
-      <w:ins w:id="46" w:author="McAllister, CJ (ES)" w:date="2014-02-24T22:58:00Z">
+          <w:ins w:id="50" w:author="McAllister, CJ (ES)" w:date="2014-02-24T22:58:00Z"/>
+        </w:rPr>
+        <w:pPrChange w:id="51" w:author="McAllister, CJ (ES)" w:date="2014-02-24T23:02:00Z">
+          <w:pPr/>
+        </w:pPrChange>
+      </w:pPr>
+      <w:ins w:id="52" w:author="McAllister, CJ (ES)" w:date="2014-02-24T22:58:00Z">
         <w:r>
           <w:t>Gravity</w:t>
         </w:r>
@@ -292,13 +327,13 @@
           <w:numId w:val="4"/>
         </w:numPr>
         <w:rPr>
-          <w:ins w:id="47" w:author="McAllister, CJ (ES)" w:date="2014-02-24T23:02:00Z"/>
-        </w:rPr>
-        <w:pPrChange w:id="48" w:author="McAllister, CJ (ES)" w:date="2014-02-24T22:58:00Z">
-          <w:pPr/>
-        </w:pPrChange>
-      </w:pPr>
-      <w:ins w:id="49" w:author="McAllister, CJ (ES)" w:date="2014-02-24T22:58:00Z">
+          <w:ins w:id="53" w:author="McAllister, CJ (ES)" w:date="2014-02-24T23:02:00Z"/>
+        </w:rPr>
+        <w:pPrChange w:id="54" w:author="McAllister, CJ (ES)" w:date="2014-02-24T22:58:00Z">
+          <w:pPr/>
+        </w:pPrChange>
+      </w:pPr>
+      <w:ins w:id="55" w:author="McAllister, CJ (ES)" w:date="2014-02-24T22:58:00Z">
         <w:r>
           <w:t>Air Resistance</w:t>
         </w:r>
@@ -312,13 +347,13 @@
           <w:numId w:val="4"/>
         </w:numPr>
         <w:rPr>
-          <w:ins w:id="50" w:author="McAllister, CJ (ES)" w:date="2014-02-24T22:59:00Z"/>
-        </w:rPr>
-        <w:pPrChange w:id="51" w:author="McAllister, CJ (ES)" w:date="2014-02-24T22:58:00Z">
-          <w:pPr/>
-        </w:pPrChange>
-      </w:pPr>
-      <w:ins w:id="52" w:author="McAllister, CJ (ES)" w:date="2014-02-24T22:59:00Z">
+          <w:ins w:id="56" w:author="McAllister, CJ (ES)" w:date="2014-02-24T22:59:00Z"/>
+        </w:rPr>
+        <w:pPrChange w:id="57" w:author="McAllister, CJ (ES)" w:date="2014-02-24T22:58:00Z">
+          <w:pPr/>
+        </w:pPrChange>
+      </w:pPr>
+      <w:ins w:id="58" w:author="McAllister, CJ (ES)" w:date="2014-02-24T22:59:00Z">
         <w:r>
           <w:t>UI for object creation/manipulation/destruction</w:t>
         </w:r>
@@ -332,18 +367,18 @@
           <w:numId w:val="4"/>
         </w:numPr>
         <w:rPr>
-          <w:ins w:id="53" w:author="McAllister, CJ (ES)" w:date="2014-02-25T00:02:00Z"/>
-        </w:rPr>
-        <w:pPrChange w:id="54" w:author="McAllister, CJ (ES)" w:date="2014-02-24T23:00:00Z">
-          <w:pPr/>
-        </w:pPrChange>
-      </w:pPr>
-      <w:ins w:id="55" w:author="McAllister, CJ (ES)" w:date="2014-02-24T22:58:00Z">
+          <w:ins w:id="59" w:author="McAllister, CJ (ES)" w:date="2014-02-25T00:02:00Z"/>
+        </w:rPr>
+        <w:pPrChange w:id="60" w:author="McAllister, CJ (ES)" w:date="2014-02-24T23:00:00Z">
+          <w:pPr/>
+        </w:pPrChange>
+      </w:pPr>
+      <w:ins w:id="61" w:author="McAllister, CJ (ES)" w:date="2014-02-24T22:58:00Z">
         <w:r>
           <w:t xml:space="preserve">User-defined </w:t>
         </w:r>
       </w:ins>
-      <w:ins w:id="56" w:author="McAllister, CJ (ES)" w:date="2014-02-24T22:59:00Z">
+      <w:ins w:id="62" w:author="McAllister, CJ (ES)" w:date="2014-02-24T22:59:00Z">
         <w:r>
           <w:t>physics constants</w:t>
         </w:r>
@@ -357,13 +392,13 @@
           <w:numId w:val="4"/>
         </w:numPr>
         <w:rPr>
-          <w:ins w:id="57" w:author="McAllister, CJ (ES)" w:date="2014-02-24T23:00:00Z"/>
-        </w:rPr>
-        <w:pPrChange w:id="58" w:author="McAllister, CJ (ES)" w:date="2014-02-24T23:00:00Z">
-          <w:pPr/>
-        </w:pPrChange>
-      </w:pPr>
-      <w:ins w:id="59" w:author="McAllister, CJ (ES)" w:date="2014-02-25T00:02:00Z">
+          <w:ins w:id="63" w:author="McAllister, CJ (ES)" w:date="2014-02-24T23:00:00Z"/>
+        </w:rPr>
+        <w:pPrChange w:id="64" w:author="McAllister, CJ (ES)" w:date="2014-02-24T23:00:00Z">
+          <w:pPr/>
+        </w:pPrChange>
+      </w:pPr>
+      <w:ins w:id="65" w:author="McAllister, CJ (ES)" w:date="2014-02-25T00:02:00Z">
         <w:r>
           <w:t>Collision avoidance</w:t>
         </w:r>
@@ -377,18 +412,18 @@
           <w:numId w:val="4"/>
         </w:numPr>
         <w:rPr>
-          <w:ins w:id="60" w:author="McAllister, CJ (ES)" w:date="2014-02-24T23:05:00Z"/>
-        </w:rPr>
-        <w:pPrChange w:id="61" w:author="McAllister, CJ (ES)" w:date="2014-02-24T23:00:00Z">
-          <w:pPr/>
-        </w:pPrChange>
-      </w:pPr>
-      <w:ins w:id="62" w:author="McAllister, CJ (ES)" w:date="2014-02-24T23:00:00Z">
+          <w:ins w:id="66" w:author="McAllister, CJ (ES)" w:date="2014-02-24T23:05:00Z"/>
+        </w:rPr>
+        <w:pPrChange w:id="67" w:author="McAllister, CJ (ES)" w:date="2014-02-24T23:00:00Z">
+          <w:pPr/>
+        </w:pPrChange>
+      </w:pPr>
+      <w:ins w:id="68" w:author="McAllister, CJ (ES)" w:date="2014-02-24T23:00:00Z">
         <w:r>
           <w:t>Multi-</w:t>
         </w:r>
       </w:ins>
-      <w:ins w:id="63" w:author="McAllister, CJ (ES)" w:date="2014-02-24T23:01:00Z">
+      <w:ins w:id="69" w:author="McAllister, CJ (ES)" w:date="2014-02-24T23:01:00Z">
         <w:r>
           <w:t>object structure creation</w:t>
         </w:r>
@@ -402,13 +437,13 @@
           <w:numId w:val="4"/>
         </w:numPr>
         <w:rPr>
-          <w:ins w:id="64" w:author="McAllister, CJ (ES)" w:date="2014-02-24T23:05:00Z"/>
-        </w:rPr>
-        <w:pPrChange w:id="65" w:author="McAllister, CJ (ES)" w:date="2014-02-24T23:00:00Z">
-          <w:pPr/>
-        </w:pPrChange>
-      </w:pPr>
-      <w:ins w:id="66" w:author="McAllister, CJ (ES)" w:date="2014-02-24T23:05:00Z">
+          <w:ins w:id="70" w:author="McAllister, CJ (ES)" w:date="2014-02-24T23:05:00Z"/>
+        </w:rPr>
+        <w:pPrChange w:id="71" w:author="McAllister, CJ (ES)" w:date="2014-02-24T23:00:00Z">
+          <w:pPr/>
+        </w:pPrChange>
+      </w:pPr>
+      <w:ins w:id="72" w:author="McAllister, CJ (ES)" w:date="2014-02-24T23:05:00Z">
         <w:r>
           <w:t>Multiple simulation modes</w:t>
         </w:r>
@@ -422,13 +457,13 @@
           <w:numId w:val="4"/>
         </w:numPr>
         <w:rPr>
-          <w:ins w:id="67" w:author="McAllister, CJ (ES)" w:date="2014-02-24T22:59:00Z"/>
-        </w:rPr>
-        <w:pPrChange w:id="68" w:author="McAllister, CJ (ES)" w:date="2014-02-24T23:05:00Z">
-          <w:pPr/>
-        </w:pPrChange>
-      </w:pPr>
-      <w:ins w:id="69" w:author="McAllister, CJ (ES)" w:date="2014-02-24T23:05:00Z">
+          <w:ins w:id="73" w:author="McAllister, CJ (ES)" w:date="2014-02-24T22:59:00Z"/>
+        </w:rPr>
+        <w:pPrChange w:id="74" w:author="McAllister, CJ (ES)" w:date="2014-02-24T23:05:00Z">
+          <w:pPr/>
+        </w:pPrChange>
+      </w:pPr>
+      <w:ins w:id="75" w:author="McAllister, CJ (ES)" w:date="2014-02-24T23:05:00Z">
         <w:r>
           <w:t>High-precision, High-performance, etc.</w:t>
         </w:r>
@@ -442,13 +477,13 @@
           <w:numId w:val="4"/>
         </w:numPr>
         <w:rPr>
-          <w:ins w:id="70" w:author="McAllister, CJ (ES)" w:date="2014-02-24T23:04:00Z"/>
-        </w:rPr>
-        <w:pPrChange w:id="71" w:author="McAllister, CJ (ES)" w:date="2014-02-24T22:58:00Z">
-          <w:pPr/>
-        </w:pPrChange>
-      </w:pPr>
-      <w:ins w:id="72" w:author="McAllister, CJ (ES)" w:date="2014-02-24T22:59:00Z">
+          <w:ins w:id="76" w:author="McAllister, CJ (ES)" w:date="2014-02-24T23:04:00Z"/>
+        </w:rPr>
+        <w:pPrChange w:id="77" w:author="McAllister, CJ (ES)" w:date="2014-02-24T22:58:00Z">
+          <w:pPr/>
+        </w:pPrChange>
+      </w:pPr>
+      <w:ins w:id="78" w:author="McAllister, CJ (ES)" w:date="2014-02-24T22:59:00Z">
         <w:r>
           <w:t>Far future</w:t>
         </w:r>
@@ -462,13 +497,13 @@
           <w:numId w:val="4"/>
         </w:numPr>
         <w:rPr>
-          <w:ins w:id="73" w:author="McAllister, CJ (ES)" w:date="2014-02-24T23:04:00Z"/>
-        </w:rPr>
-        <w:pPrChange w:id="74" w:author="McAllister, CJ (ES)" w:date="2014-02-24T23:04:00Z">
-          <w:pPr/>
-        </w:pPrChange>
-      </w:pPr>
-      <w:ins w:id="75" w:author="McAllister, CJ (ES)" w:date="2014-02-24T23:04:00Z">
+          <w:ins w:id="79" w:author="McAllister, CJ (ES)" w:date="2014-02-24T23:04:00Z"/>
+        </w:rPr>
+        <w:pPrChange w:id="80" w:author="McAllister, CJ (ES)" w:date="2014-02-24T23:04:00Z">
+          <w:pPr/>
+        </w:pPrChange>
+      </w:pPr>
+      <w:ins w:id="81" w:author="McAllister, CJ (ES)" w:date="2014-02-24T23:04:00Z">
         <w:r>
           <w:t>3D</w:t>
         </w:r>
@@ -482,13 +517,13 @@
           <w:numId w:val="4"/>
         </w:numPr>
         <w:rPr>
-          <w:ins w:id="76" w:author="McAllister, CJ (ES)" w:date="2014-02-24T22:14:00Z"/>
-        </w:rPr>
-        <w:pPrChange w:id="77" w:author="McAllister, CJ (ES)" w:date="2014-02-24T23:04:00Z">
-          <w:pPr/>
-        </w:pPrChange>
-      </w:pPr>
-      <w:ins w:id="78" w:author="McAllister, CJ (ES)" w:date="2014-02-24T23:04:00Z">
+          <w:ins w:id="82" w:author="McAllister, CJ (ES)" w:date="2014-02-24T22:14:00Z"/>
+        </w:rPr>
+        <w:pPrChange w:id="83" w:author="McAllister, CJ (ES)" w:date="2014-02-24T23:04:00Z">
+          <w:pPr/>
+        </w:pPrChange>
+      </w:pPr>
+      <w:ins w:id="84" w:author="McAllister, CJ (ES)" w:date="2014-02-24T23:04:00Z">
         <w:r>
           <w:t>Games using API</w:t>
         </w:r>
@@ -498,13 +533,13 @@
       <w:pPr>
         <w:pStyle w:val="Heading1"/>
         <w:rPr>
-          <w:ins w:id="79" w:author="McAllister, CJ (ES)" w:date="2014-02-24T22:14:00Z"/>
-        </w:rPr>
-        <w:pPrChange w:id="80" w:author="McAllister, CJ (ES)" w:date="2014-02-24T22:16:00Z">
-          <w:pPr/>
-        </w:pPrChange>
-      </w:pPr>
-      <w:ins w:id="81" w:author="McAllister, CJ (ES)" w:date="2014-02-24T22:14:00Z">
+          <w:ins w:id="85" w:author="McAllister, CJ (ES)" w:date="2014-02-24T22:14:00Z"/>
+        </w:rPr>
+        <w:pPrChange w:id="86" w:author="McAllister, CJ (ES)" w:date="2014-02-24T22:16:00Z">
+          <w:pPr/>
+        </w:pPrChange>
+      </w:pPr>
+      <w:ins w:id="87" w:author="McAllister, CJ (ES)" w:date="2014-02-24T22:14:00Z">
         <w:r>
           <w:t>External Interfaces</w:t>
         </w:r>
@@ -513,15 +548,15 @@
     <w:p>
       <w:pPr>
         <w:rPr>
-          <w:ins w:id="82" w:author="McAllister, CJ (ES)" w:date="2014-02-24T23:07:00Z"/>
-        </w:rPr>
-      </w:pPr>
-      <w:ins w:id="83" w:author="McAllister, CJ (ES)" w:date="2014-02-24T22:38:00Z">
+          <w:ins w:id="88" w:author="McAllister, CJ (ES)" w:date="2014-02-24T23:07:00Z"/>
+        </w:rPr>
+      </w:pPr>
+      <w:ins w:id="89" w:author="McAllister, CJ (ES)" w:date="2014-02-24T22:38:00Z">
         <w:r>
           <w:t>An API will be developed. But that</w:t>
         </w:r>
       </w:ins>
-      <w:ins w:id="84" w:author="McAllister, CJ (ES)" w:date="2014-02-24T22:39:00Z">
+      <w:ins w:id="90" w:author="McAllister, CJ (ES)" w:date="2014-02-24T22:39:00Z">
         <w:r>
           <w:t>’s like, a long time from now.</w:t>
         </w:r>
@@ -530,21 +565,21 @@
     <w:p>
       <w:pPr>
         <w:rPr>
-          <w:ins w:id="85" w:author="McAllister, CJ (ES)" w:date="2014-02-24T23:07:00Z"/>
-        </w:rPr>
-      </w:pPr>
-    </w:p>
-    <w:p>
-      <w:pPr>
-        <w:rPr>
-          <w:ins w:id="86" w:author="McAllister, CJ (ES)" w:date="2014-02-24T23:07:00Z"/>
-        </w:rPr>
-      </w:pPr>
-    </w:p>
-    <w:p>
-      <w:pPr>
-        <w:rPr>
-          <w:ins w:id="87" w:author="McAllister, CJ (ES)" w:date="2014-02-24T22:14:00Z"/>
+          <w:ins w:id="91" w:author="McAllister, CJ (ES)" w:date="2014-02-24T23:07:00Z"/>
+        </w:rPr>
+      </w:pPr>
+    </w:p>
+    <w:p>
+      <w:pPr>
+        <w:rPr>
+          <w:ins w:id="92" w:author="McAllister, CJ (ES)" w:date="2014-02-24T23:07:00Z"/>
+        </w:rPr>
+      </w:pPr>
+    </w:p>
+    <w:p>
+      <w:pPr>
+        <w:rPr>
+          <w:ins w:id="93" w:author="McAllister, CJ (ES)" w:date="2014-02-24T22:14:00Z"/>
         </w:rPr>
       </w:pPr>
     </w:p>
@@ -552,13 +587,13 @@
       <w:pPr>
         <w:pStyle w:val="Heading1"/>
         <w:rPr>
-          <w:ins w:id="88" w:author="McAllister, CJ (ES)" w:date="2014-02-24T22:32:00Z"/>
-        </w:rPr>
-        <w:pPrChange w:id="89" w:author="McAllister, CJ (ES)" w:date="2014-02-24T22:33:00Z">
-          <w:pPr/>
-        </w:pPrChange>
-      </w:pPr>
-      <w:ins w:id="90" w:author="McAllister, CJ (ES)" w:date="2014-02-24T22:15:00Z">
+          <w:ins w:id="94" w:author="McAllister, CJ (ES)" w:date="2014-02-24T22:32:00Z"/>
+        </w:rPr>
+        <w:pPrChange w:id="95" w:author="McAllister, CJ (ES)" w:date="2014-02-24T22:33:00Z">
+          <w:pPr/>
+        </w:pPrChange>
+      </w:pPr>
+      <w:ins w:id="96" w:author="McAllister, CJ (ES)" w:date="2014-02-24T22:15:00Z">
         <w:r>
           <w:lastRenderedPageBreak/>
           <w:t>Performance</w:t>
@@ -569,13 +604,13 @@
       <w:pPr>
         <w:pStyle w:val="Heading2"/>
         <w:rPr>
-          <w:ins w:id="91" w:author="McAllister, CJ (ES)" w:date="2014-02-24T22:24:00Z"/>
-        </w:rPr>
-        <w:pPrChange w:id="92" w:author="McAllister, CJ (ES)" w:date="2014-02-24T22:52:00Z">
-          <w:pPr/>
-        </w:pPrChange>
-      </w:pPr>
-      <w:ins w:id="93" w:author="McAllister, CJ (ES)" w:date="2014-02-24T22:32:00Z">
+          <w:ins w:id="97" w:author="McAllister, CJ (ES)" w:date="2014-02-24T22:24:00Z"/>
+        </w:rPr>
+        <w:pPrChange w:id="98" w:author="McAllister, CJ (ES)" w:date="2014-02-24T22:52:00Z">
+          <w:pPr/>
+        </w:pPrChange>
+      </w:pPr>
+      <w:ins w:id="99" w:author="McAllister, CJ (ES)" w:date="2014-02-24T22:32:00Z">
         <w:r>
           <w:t>Test System</w:t>
         </w:r>
@@ -584,20 +619,20 @@
     <w:p>
       <w:pPr>
         <w:rPr>
-          <w:ins w:id="94" w:author="McAllister, CJ (ES)" w:date="2014-02-24T22:24:00Z"/>
-        </w:rPr>
-      </w:pPr>
-      <w:ins w:id="95" w:author="McAllister, CJ (ES)" w:date="2014-02-24T22:24:00Z">
+          <w:ins w:id="100" w:author="McAllister, CJ (ES)" w:date="2014-02-24T22:24:00Z"/>
+        </w:rPr>
+      </w:pPr>
+      <w:ins w:id="101" w:author="McAllister, CJ (ES)" w:date="2014-02-24T22:24:00Z">
         <w:r>
           <w:t xml:space="preserve">The following performance requirements will be evaluated based on the following </w:t>
         </w:r>
       </w:ins>
-      <w:ins w:id="96" w:author="McAllister, CJ (ES)" w:date="2014-02-24T22:25:00Z">
+      <w:ins w:id="102" w:author="McAllister, CJ (ES)" w:date="2014-02-24T22:25:00Z">
         <w:r>
           <w:t xml:space="preserve">test </w:t>
         </w:r>
       </w:ins>
-      <w:ins w:id="97" w:author="McAllister, CJ (ES)" w:date="2014-02-24T22:24:00Z">
+      <w:ins w:id="103" w:author="McAllister, CJ (ES)" w:date="2014-02-24T22:24:00Z">
         <w:r>
           <w:t>system specifications:</w:t>
         </w:r>
@@ -606,10 +641,10 @@
     <w:p>
       <w:pPr>
         <w:rPr>
-          <w:ins w:id="98" w:author="McAllister, CJ (ES)" w:date="2014-02-24T22:15:00Z"/>
-        </w:rPr>
-      </w:pPr>
-      <w:ins w:id="99" w:author="McAllister, CJ (ES)" w:date="2014-02-24T22:25:00Z">
+          <w:ins w:id="104" w:author="McAllister, CJ (ES)" w:date="2014-02-24T22:15:00Z"/>
+        </w:rPr>
+      </w:pPr>
+      <w:ins w:id="105" w:author="McAllister, CJ (ES)" w:date="2014-02-24T22:25:00Z">
         <w:r>
           <w:t xml:space="preserve">CPU: </w:t>
         </w:r>
@@ -626,7 +661,7 @@
           <w:t>6GB DDR3 @ 1333MHz</w:t>
         </w:r>
       </w:ins>
-      <w:ins w:id="100" w:author="McAllister, CJ (ES)" w:date="2014-02-24T22:26:00Z">
+      <w:ins w:id="106" w:author="McAllister, CJ (ES)" w:date="2014-02-24T22:26:00Z">
         <w:r>
           <w:br/>
           <w:t>GPU:</w:t>
@@ -636,17 +671,17 @@
           <w:t xml:space="preserve">AMD Radeon </w:t>
         </w:r>
       </w:ins>
-      <w:ins w:id="101" w:author="McAllister, CJ (ES)" w:date="2014-02-24T22:27:00Z">
+      <w:ins w:id="107" w:author="McAllister, CJ (ES)" w:date="2014-02-24T22:27:00Z">
         <w:r>
           <w:t xml:space="preserve">HD </w:t>
         </w:r>
       </w:ins>
-      <w:ins w:id="102" w:author="McAllister, CJ (ES)" w:date="2014-02-24T22:26:00Z">
+      <w:ins w:id="108" w:author="McAllister, CJ (ES)" w:date="2014-02-24T22:26:00Z">
         <w:r>
           <w:t>6870</w:t>
         </w:r>
       </w:ins>
-      <w:ins w:id="103" w:author="McAllister, CJ (ES)" w:date="2014-02-24T22:29:00Z">
+      <w:ins w:id="109" w:author="McAllister, CJ (ES)" w:date="2014-02-24T22:29:00Z">
         <w:r>
           <w:br/>
         </w:r>
@@ -658,27 +693,27 @@
           <w:t>Core</w:t>
         </w:r>
       </w:ins>
-      <w:ins w:id="104" w:author="McAllister, CJ (ES)" w:date="2014-02-24T22:30:00Z">
+      <w:ins w:id="110" w:author="McAllister, CJ (ES)" w:date="2014-02-24T22:30:00Z">
         <w:r>
           <w:t xml:space="preserve"> Clock</w:t>
         </w:r>
       </w:ins>
-      <w:ins w:id="105" w:author="McAllister, CJ (ES)" w:date="2014-02-24T22:29:00Z">
+      <w:ins w:id="111" w:author="McAllister, CJ (ES)" w:date="2014-02-24T22:29:00Z">
         <w:r>
           <w:t>:</w:t>
         </w:r>
       </w:ins>
-      <w:ins w:id="106" w:author="McAllister, CJ (ES)" w:date="2014-02-24T22:30:00Z">
+      <w:ins w:id="112" w:author="McAllister, CJ (ES)" w:date="2014-02-24T22:30:00Z">
         <w:r>
           <w:tab/>
         </w:r>
       </w:ins>
-      <w:ins w:id="107" w:author="McAllister, CJ (ES)" w:date="2014-02-24T22:29:00Z">
+      <w:ins w:id="113" w:author="McAllister, CJ (ES)" w:date="2014-02-24T22:29:00Z">
         <w:r>
           <w:t>900MHz</w:t>
         </w:r>
       </w:ins>
-      <w:ins w:id="108" w:author="McAllister, CJ (ES)" w:date="2014-02-24T22:30:00Z">
+      <w:ins w:id="114" w:author="McAllister, CJ (ES)" w:date="2014-02-24T22:30:00Z">
         <w:r>
           <w:br/>
         </w:r>
@@ -699,28 +734,28 @@
       <w:pPr>
         <w:pStyle w:val="Heading2"/>
         <w:rPr>
-          <w:ins w:id="109" w:author="McAllister, CJ (ES)" w:date="2014-02-24T22:20:00Z"/>
-        </w:rPr>
-        <w:pPrChange w:id="110" w:author="McAllister, CJ (ES)" w:date="2014-02-24T22:52:00Z">
-          <w:pPr/>
-        </w:pPrChange>
-      </w:pPr>
-      <w:ins w:id="111" w:author="McAllister, CJ (ES)" w:date="2014-02-24T22:21:00Z">
+          <w:ins w:id="115" w:author="McAllister, CJ (ES)" w:date="2014-02-24T22:20:00Z"/>
+        </w:rPr>
+        <w:pPrChange w:id="116" w:author="McAllister, CJ (ES)" w:date="2014-02-24T22:52:00Z">
+          <w:pPr/>
+        </w:pPrChange>
+      </w:pPr>
+      <w:ins w:id="117" w:author="McAllister, CJ (ES)" w:date="2014-02-24T22:21:00Z">
         <w:r>
           <w:t>Up to</w:t>
         </w:r>
       </w:ins>
-      <w:ins w:id="112" w:author="McAllister, CJ (ES)" w:date="2014-02-24T22:19:00Z">
+      <w:ins w:id="118" w:author="McAllister, CJ (ES)" w:date="2014-02-24T22:19:00Z">
         <w:r>
           <w:t xml:space="preserve"> </w:t>
         </w:r>
       </w:ins>
-      <w:ins w:id="113" w:author="McAllister, CJ (ES)" w:date="2014-02-24T22:22:00Z">
+      <w:ins w:id="119" w:author="McAllister, CJ (ES)" w:date="2014-02-24T22:22:00Z">
         <w:r>
           <w:t>256</w:t>
         </w:r>
       </w:ins>
-      <w:ins w:id="114" w:author="McAllister, CJ (ES)" w:date="2014-02-24T22:20:00Z">
+      <w:ins w:id="120" w:author="McAllister, CJ (ES)" w:date="2014-02-24T22:20:00Z">
         <w:r>
           <w:t xml:space="preserve"> Physics Objects</w:t>
         </w:r>
@@ -729,10 +764,10 @@
     <w:p>
       <w:pPr>
         <w:rPr>
-          <w:ins w:id="115" w:author="McAllister, CJ (ES)" w:date="2014-02-24T22:21:00Z"/>
-        </w:rPr>
-      </w:pPr>
-      <w:ins w:id="116" w:author="McAllister, CJ (ES)" w:date="2014-02-24T22:20:00Z">
+          <w:ins w:id="121" w:author="McAllister, CJ (ES)" w:date="2014-02-24T22:21:00Z"/>
+        </w:rPr>
+      </w:pPr>
+      <w:ins w:id="122" w:author="McAllister, CJ (ES)" w:date="2014-02-24T22:20:00Z">
         <w:r>
           <w:t>Consistent 120 frames-per-second</w:t>
         </w:r>
@@ -742,13 +777,13 @@
       <w:pPr>
         <w:pStyle w:val="Heading2"/>
         <w:rPr>
-          <w:ins w:id="117" w:author="McAllister, CJ (ES)" w:date="2014-02-24T22:22:00Z"/>
-        </w:rPr>
-        <w:pPrChange w:id="118" w:author="McAllister, CJ (ES)" w:date="2014-02-24T22:52:00Z">
-          <w:pPr/>
-        </w:pPrChange>
-      </w:pPr>
-      <w:ins w:id="119" w:author="McAllister, CJ (ES)" w:date="2014-02-24T22:22:00Z">
+          <w:ins w:id="123" w:author="McAllister, CJ (ES)" w:date="2014-02-24T22:22:00Z"/>
+        </w:rPr>
+        <w:pPrChange w:id="124" w:author="McAllister, CJ (ES)" w:date="2014-02-24T22:52:00Z">
+          <w:pPr/>
+        </w:pPrChange>
+      </w:pPr>
+      <w:ins w:id="125" w:author="McAllister, CJ (ES)" w:date="2014-02-24T22:22:00Z">
         <w:r>
           <w:t>Up to 512 Physics Objects</w:t>
         </w:r>
@@ -757,10 +792,10 @@
     <w:p>
       <w:pPr>
         <w:rPr>
-          <w:ins w:id="120" w:author="McAllister, CJ (ES)" w:date="2014-02-24T22:22:00Z"/>
-        </w:rPr>
-      </w:pPr>
-      <w:ins w:id="121" w:author="McAllister, CJ (ES)" w:date="2014-02-24T22:22:00Z">
+          <w:ins w:id="126" w:author="McAllister, CJ (ES)" w:date="2014-02-24T22:22:00Z"/>
+        </w:rPr>
+      </w:pPr>
+      <w:ins w:id="127" w:author="McAllister, CJ (ES)" w:date="2014-02-24T22:22:00Z">
         <w:r>
           <w:t>Consistent 60 frames-per-second</w:t>
         </w:r>
@@ -770,13 +805,13 @@
       <w:pPr>
         <w:pStyle w:val="Heading2"/>
         <w:rPr>
-          <w:ins w:id="122" w:author="McAllister, CJ (ES)" w:date="2014-02-24T22:22:00Z"/>
-        </w:rPr>
-        <w:pPrChange w:id="123" w:author="McAllister, CJ (ES)" w:date="2014-02-24T22:52:00Z">
-          <w:pPr/>
-        </w:pPrChange>
-      </w:pPr>
-      <w:ins w:id="124" w:author="McAllister, CJ (ES)" w:date="2014-02-24T22:22:00Z">
+          <w:ins w:id="128" w:author="McAllister, CJ (ES)" w:date="2014-02-24T22:22:00Z"/>
+        </w:rPr>
+        <w:pPrChange w:id="129" w:author="McAllister, CJ (ES)" w:date="2014-02-24T22:52:00Z">
+          <w:pPr/>
+        </w:pPrChange>
+      </w:pPr>
+      <w:ins w:id="130" w:author="McAllister, CJ (ES)" w:date="2014-02-24T22:22:00Z">
         <w:r>
           <w:t>Up to 1024 Physics Objects</w:t>
         </w:r>
@@ -785,10 +820,10 @@
     <w:p>
       <w:pPr>
         <w:rPr>
-          <w:ins w:id="125" w:author="McAllister, CJ (ES)" w:date="2014-02-24T22:15:00Z"/>
-        </w:rPr>
-      </w:pPr>
-      <w:ins w:id="126" w:author="McAllister, CJ (ES)" w:date="2014-02-24T22:22:00Z">
+          <w:ins w:id="131" w:author="McAllister, CJ (ES)" w:date="2014-02-24T22:15:00Z"/>
+        </w:rPr>
+      </w:pPr>
+      <w:ins w:id="132" w:author="McAllister, CJ (ES)" w:date="2014-02-24T22:22:00Z">
         <w:r>
           <w:t>Consistent 30 frames-per-second</w:t>
         </w:r>
@@ -798,13 +833,13 @@
       <w:pPr>
         <w:pStyle w:val="Heading1"/>
         <w:rPr>
-          <w:ins w:id="127" w:author="McAllister, CJ (ES)" w:date="2014-02-24T22:48:00Z"/>
-        </w:rPr>
-        <w:pPrChange w:id="128" w:author="McAllister, CJ (ES)" w:date="2014-02-24T22:52:00Z">
-          <w:pPr/>
-        </w:pPrChange>
-      </w:pPr>
-      <w:ins w:id="129" w:author="McAllister, CJ (ES)" w:date="2014-02-24T22:15:00Z">
+          <w:ins w:id="133" w:author="McAllister, CJ (ES)" w:date="2014-02-24T22:48:00Z"/>
+        </w:rPr>
+        <w:pPrChange w:id="134" w:author="McAllister, CJ (ES)" w:date="2014-02-24T22:52:00Z">
+          <w:pPr/>
+        </w:pPrChange>
+      </w:pPr>
+      <w:ins w:id="135" w:author="McAllister, CJ (ES)" w:date="2014-02-24T22:15:00Z">
         <w:r>
           <w:t>Attributes</w:t>
         </w:r>
@@ -814,13 +849,13 @@
       <w:pPr>
         <w:pStyle w:val="Heading2"/>
         <w:rPr>
-          <w:ins w:id="130" w:author="McAllister, CJ (ES)" w:date="2014-02-24T22:15:00Z"/>
-        </w:rPr>
-        <w:pPrChange w:id="131" w:author="McAllister, CJ (ES)" w:date="2014-02-24T22:50:00Z">
-          <w:pPr/>
-        </w:pPrChange>
-      </w:pPr>
-      <w:ins w:id="132" w:author="McAllister, CJ (ES)" w:date="2014-02-24T22:48:00Z">
+          <w:ins w:id="136" w:author="McAllister, CJ (ES)" w:date="2014-02-24T22:15:00Z"/>
+        </w:rPr>
+        <w:pPrChange w:id="137" w:author="McAllister, CJ (ES)" w:date="2014-02-24T22:50:00Z">
+          <w:pPr/>
+        </w:pPrChange>
+      </w:pPr>
+      <w:ins w:id="138" w:author="McAllister, CJ (ES)" w:date="2014-02-24T22:48:00Z">
         <w:r>
           <w:t>Current</w:t>
         </w:r>
@@ -834,13 +869,13 @@
           <w:numId w:val="2"/>
         </w:numPr>
         <w:rPr>
-          <w:ins w:id="133" w:author="McAllister, CJ (ES)" w:date="2014-02-24T22:50:00Z"/>
-        </w:rPr>
-        <w:pPrChange w:id="134" w:author="McAllister, CJ (ES)" w:date="2014-02-24T22:48:00Z">
-          <w:pPr/>
-        </w:pPrChange>
-      </w:pPr>
-      <w:ins w:id="135" w:author="McAllister, CJ (ES)" w:date="2014-02-24T22:50:00Z">
+          <w:ins w:id="139" w:author="McAllister, CJ (ES)" w:date="2014-02-24T22:50:00Z"/>
+        </w:rPr>
+        <w:pPrChange w:id="140" w:author="McAllister, CJ (ES)" w:date="2014-02-24T22:48:00Z">
+          <w:pPr/>
+        </w:pPrChange>
+      </w:pPr>
+      <w:ins w:id="141" w:author="McAllister, CJ (ES)" w:date="2014-02-24T22:50:00Z">
         <w:r>
           <w:t>Open Source (BSD License)</w:t>
         </w:r>
@@ -854,13 +889,13 @@
           <w:numId w:val="2"/>
         </w:numPr>
         <w:rPr>
-          <w:ins w:id="136" w:author="McAllister, CJ (ES)" w:date="2014-02-24T22:49:00Z"/>
-        </w:rPr>
-        <w:pPrChange w:id="137" w:author="McAllister, CJ (ES)" w:date="2014-02-24T22:48:00Z">
-          <w:pPr/>
-        </w:pPrChange>
-      </w:pPr>
-      <w:ins w:id="138" w:author="McAllister, CJ (ES)" w:date="2014-02-24T22:48:00Z">
+          <w:ins w:id="142" w:author="McAllister, CJ (ES)" w:date="2014-02-24T22:49:00Z"/>
+        </w:rPr>
+        <w:pPrChange w:id="143" w:author="McAllister, CJ (ES)" w:date="2014-02-24T22:48:00Z">
+          <w:pPr/>
+        </w:pPrChange>
+      </w:pPr>
+      <w:ins w:id="144" w:author="McAllister, CJ (ES)" w:date="2014-02-24T22:48:00Z">
         <w:r>
           <w:t>C++ application</w:t>
         </w:r>
@@ -874,13 +909,13 @@
           <w:numId w:val="2"/>
         </w:numPr>
         <w:rPr>
-          <w:ins w:id="139" w:author="McAllister, CJ (ES)" w:date="2014-02-24T22:49:00Z"/>
-        </w:rPr>
-        <w:pPrChange w:id="140" w:author="McAllister, CJ (ES)" w:date="2014-02-24T22:48:00Z">
-          <w:pPr/>
-        </w:pPrChange>
-      </w:pPr>
-      <w:ins w:id="141" w:author="McAllister, CJ (ES)" w:date="2014-02-24T22:49:00Z">
+          <w:ins w:id="145" w:author="McAllister, CJ (ES)" w:date="2014-02-24T22:49:00Z"/>
+        </w:rPr>
+        <w:pPrChange w:id="146" w:author="McAllister, CJ (ES)" w:date="2014-02-24T22:48:00Z">
+          <w:pPr/>
+        </w:pPrChange>
+      </w:pPr>
+      <w:ins w:id="147" w:author="McAllister, CJ (ES)" w:date="2014-02-24T22:49:00Z">
         <w:r>
           <w:t>Single-threaded</w:t>
         </w:r>
@@ -894,13 +929,13 @@
           <w:numId w:val="2"/>
         </w:numPr>
         <w:rPr>
-          <w:ins w:id="142" w:author="McAllister, CJ (ES)" w:date="2014-02-24T22:51:00Z"/>
-        </w:rPr>
-        <w:pPrChange w:id="143" w:author="McAllister, CJ (ES)" w:date="2014-02-24T22:48:00Z">
-          <w:pPr/>
-        </w:pPrChange>
-      </w:pPr>
-      <w:ins w:id="144" w:author="McAllister, CJ (ES)" w:date="2014-02-24T22:50:00Z">
+          <w:ins w:id="148" w:author="McAllister, CJ (ES)" w:date="2014-02-24T22:51:00Z"/>
+        </w:rPr>
+        <w:pPrChange w:id="149" w:author="McAllister, CJ (ES)" w:date="2014-02-24T22:48:00Z">
+          <w:pPr/>
+        </w:pPrChange>
+      </w:pPr>
+      <w:ins w:id="150" w:author="McAllister, CJ (ES)" w:date="2014-02-24T22:50:00Z">
         <w:r>
           <w:t>Direct2D graphics library</w:t>
         </w:r>
@@ -914,13 +949,13 @@
           <w:numId w:val="2"/>
         </w:numPr>
         <w:rPr>
-          <w:ins w:id="145" w:author="McAllister, CJ (ES)" w:date="2014-02-24T22:48:00Z"/>
-        </w:rPr>
-        <w:pPrChange w:id="146" w:author="McAllister, CJ (ES)" w:date="2014-02-24T22:48:00Z">
-          <w:pPr/>
-        </w:pPrChange>
-      </w:pPr>
-      <w:ins w:id="147" w:author="McAllister, CJ (ES)" w:date="2014-02-24T22:51:00Z">
+          <w:ins w:id="151" w:author="McAllister, CJ (ES)" w:date="2014-02-24T22:48:00Z"/>
+        </w:rPr>
+        <w:pPrChange w:id="152" w:author="McAllister, CJ (ES)" w:date="2014-02-24T22:48:00Z">
+          <w:pPr/>
+        </w:pPrChange>
+      </w:pPr>
+      <w:ins w:id="153" w:author="McAllister, CJ (ES)" w:date="2014-02-24T22:51:00Z">
         <w:r>
           <w:t>Windows-only</w:t>
         </w:r>
@@ -930,13 +965,13 @@
       <w:pPr>
         <w:pStyle w:val="Heading2"/>
         <w:rPr>
-          <w:ins w:id="148" w:author="McAllister, CJ (ES)" w:date="2014-02-24T22:51:00Z"/>
-        </w:rPr>
-        <w:pPrChange w:id="149" w:author="McAllister, CJ (ES)" w:date="2014-02-24T22:48:00Z">
-          <w:pPr/>
-        </w:pPrChange>
-      </w:pPr>
-      <w:ins w:id="150" w:author="McAllister, CJ (ES)" w:date="2014-02-24T22:48:00Z">
+          <w:ins w:id="154" w:author="McAllister, CJ (ES)" w:date="2014-02-24T22:51:00Z"/>
+        </w:rPr>
+        <w:pPrChange w:id="155" w:author="McAllister, CJ (ES)" w:date="2014-02-24T22:48:00Z">
+          <w:pPr/>
+        </w:pPrChange>
+      </w:pPr>
+      <w:ins w:id="156" w:author="McAllister, CJ (ES)" w:date="2014-02-24T22:48:00Z">
         <w:r>
           <w:t>Future</w:t>
         </w:r>
@@ -950,13 +985,13 @@
           <w:numId w:val="3"/>
         </w:numPr>
         <w:rPr>
-          <w:ins w:id="151" w:author="McAllister, CJ (ES)" w:date="2014-02-24T22:51:00Z"/>
-        </w:rPr>
-        <w:pPrChange w:id="152" w:author="McAllister, CJ (ES)" w:date="2014-02-24T22:51:00Z">
-          <w:pPr/>
-        </w:pPrChange>
-      </w:pPr>
-      <w:ins w:id="153" w:author="McAllister, CJ (ES)" w:date="2014-02-24T22:51:00Z">
+          <w:ins w:id="157" w:author="McAllister, CJ (ES)" w:date="2014-02-24T22:51:00Z"/>
+        </w:rPr>
+        <w:pPrChange w:id="158" w:author="McAllister, CJ (ES)" w:date="2014-02-24T22:51:00Z">
+          <w:pPr/>
+        </w:pPrChange>
+      </w:pPr>
+      <w:ins w:id="159" w:author="McAllister, CJ (ES)" w:date="2014-02-24T22:51:00Z">
         <w:r>
           <w:t>Multi-threaded</w:t>
         </w:r>
@@ -970,13 +1005,13 @@
           <w:numId w:val="3"/>
         </w:numPr>
         <w:rPr>
-          <w:ins w:id="154" w:author="McAllister, CJ (ES)" w:date="2014-02-24T22:51:00Z"/>
-        </w:rPr>
-        <w:pPrChange w:id="155" w:author="McAllister, CJ (ES)" w:date="2014-02-24T22:51:00Z">
-          <w:pPr/>
-        </w:pPrChange>
-      </w:pPr>
-      <w:ins w:id="156" w:author="McAllister, CJ (ES)" w:date="2014-02-24T22:51:00Z">
+          <w:ins w:id="160" w:author="McAllister, CJ (ES)" w:date="2014-02-24T22:51:00Z"/>
+        </w:rPr>
+        <w:pPrChange w:id="161" w:author="McAllister, CJ (ES)" w:date="2014-02-24T22:51:00Z">
+          <w:pPr/>
+        </w:pPrChange>
+      </w:pPr>
+      <w:ins w:id="162" w:author="McAllister, CJ (ES)" w:date="2014-02-24T22:51:00Z">
         <w:r>
           <w:t>OpenGL graphics library</w:t>
         </w:r>
@@ -989,11 +1024,11 @@
           <w:ilvl w:val="0"/>
           <w:numId w:val="3"/>
         </w:numPr>
-        <w:pPrChange w:id="157" w:author="McAllister, CJ (ES)" w:date="2014-02-24T23:07:00Z">
-          <w:pPr/>
-        </w:pPrChange>
-      </w:pPr>
-      <w:ins w:id="158" w:author="McAllister, CJ (ES)" w:date="2014-02-24T22:51:00Z">
+        <w:pPrChange w:id="163" w:author="McAllister, CJ (ES)" w:date="2014-02-24T23:07:00Z">
+          <w:pPr/>
+        </w:pPrChange>
+      </w:pPr>
+      <w:ins w:id="164" w:author="McAllister, CJ (ES)" w:date="2014-02-24T22:51:00Z">
         <w:r>
           <w:t>Multi-platform</w:t>
         </w:r>
@@ -3029,4 +3064,16 @@
   <a:objectDefaults/>
   <a:extraClrSchemeLst/>
 </a:theme>
+</file>
+
+<file path=customXml/item1.xml><?xml version="1.0" encoding="utf-8"?>
+<b:Sources xmlns:b="http://schemas.openxmlformats.org/officeDocument/2006/bibliography" xmlns="http://schemas.openxmlformats.org/officeDocument/2006/bibliography" SelectedStyle="\APA.XSL" StyleName="APA"/>
+</file>
+
+<file path=customXml/itemProps1.xml><?xml version="1.0" encoding="utf-8"?>
+<ds:datastoreItem xmlns:ds="http://schemas.openxmlformats.org/officeDocument/2006/customXml" ds:itemID="{148E31E7-ECC4-43DB-BB8B-4DF70683484C}">
+  <ds:schemaRefs>
+    <ds:schemaRef ds:uri="http://schemas.openxmlformats.org/officeDocument/2006/bibliography"/>
+  </ds:schemaRefs>
+</ds:datastoreItem>
 </file>
</xml_diff>

<commit_message>
Began logger implementation, but had to stop because Microsoft sucks Moving away from VS2012 to gcc-based toolchain, M$VC2012 doesn't support variadic templates
</commit_message>
<xml_diff>
--- a/docs/Software_Requirements.docx
+++ b/docs/Software_Requirements.docx
@@ -264,18 +264,30 @@
           <w:ilvl w:val="0"/>
           <w:numId w:val="4"/>
         </w:numPr>
-        <w:rPr>
-          <w:ins w:id="50" w:author="McAllister, CJ (ES)" w:date="2014-02-24T22:55:00Z"/>
-        </w:rPr>
-        <w:pPrChange w:id="51" w:author="McAllister, CJ (ES)" w:date="2014-02-24T22:55:00Z">
-          <w:pPr/>
-        </w:pPrChange>
-      </w:pPr>
-      <w:ins w:id="52" w:author="CJ McAllister" w:date="2014-04-14T08:57:00Z">
+        <w:pPrChange w:id="50" w:author="McAllister, CJ (ES)" w:date="2014-02-24T22:55:00Z">
+          <w:pPr/>
+        </w:pPrChange>
+      </w:pPr>
+      <w:ins w:id="51" w:author="CJ McAllister" w:date="2014-04-14T08:57:00Z">
         <w:r>
           <w:t>Gravity</w:t>
         </w:r>
       </w:ins>
+    </w:p>
+    <w:p>
+      <w:pPr>
+        <w:pStyle w:val="ListParagraph"/>
+        <w:numPr>
+          <w:ilvl w:val="0"/>
+          <w:numId w:val="4"/>
+        </w:numPr>
+        <w:rPr>
+          <w:ins w:id="52" w:author="McAllister, CJ (ES)" w:date="2014-02-24T22:55:00Z"/>
+        </w:rPr>
+      </w:pPr>
+      <w:r>
+        <w:t>Sample application</w:t>
+      </w:r>
       <w:ins w:id="53" w:author="McAllister, CJ (ES)" w:date="2014-02-24T23:06:00Z">
         <w:del w:id="54" w:author="CJ McAllister" w:date="2014-02-27T14:35:00Z">
           <w:r>
@@ -287,47 +299,12 @@
     <w:p>
       <w:pPr>
         <w:pStyle w:val="Heading2"/>
-        <w:rPr>
-          <w:ins w:id="55" w:author="McAllister, CJ (ES)" w:date="2014-02-24T22:55:00Z"/>
-        </w:rPr>
-        <w:pPrChange w:id="56" w:author="McAllister, CJ (ES)" w:date="2014-02-24T22:55:00Z">
-          <w:pPr/>
-        </w:pPrChange>
-      </w:pPr>
-      <w:ins w:id="57" w:author="McAllister, CJ (ES)" w:date="2014-02-24T22:55:00Z">
+      </w:pPr>
+      <w:ins w:id="55" w:author="McAllister, CJ (ES)" w:date="2014-02-24T22:55:00Z">
         <w:r>
           <w:t>Planned Features</w:t>
         </w:r>
       </w:ins>
-    </w:p>
-    <w:p>
-      <w:pPr>
-        <w:pStyle w:val="ListParagraph"/>
-        <w:numPr>
-          <w:ilvl w:val="0"/>
-          <w:numId w:val="4"/>
-        </w:numPr>
-      </w:pPr>
-      <w:r>
-        <w:t>Sample application</w:t>
-      </w:r>
-    </w:p>
-    <w:p>
-      <w:pPr>
-        <w:pStyle w:val="ListParagraph"/>
-        <w:numPr>
-          <w:ilvl w:val="0"/>
-          <w:numId w:val="4"/>
-        </w:numPr>
-      </w:pPr>
-      <w:r>
-        <w:t>Doxygen-based (maybe)</w:t>
-      </w:r>
-      <w:bookmarkStart w:id="58" w:name="_GoBack"/>
-      <w:bookmarkEnd w:id="58"/>
-      <w:r>
-        <w:t xml:space="preserve"> documentation </w:t>
-      </w:r>
     </w:p>
     <w:p>
       <w:pPr>
@@ -348,10 +325,39 @@
           <w:ilvl w:val="0"/>
           <w:numId w:val="4"/>
         </w:numPr>
-        <w:rPr>
-          <w:ins w:id="59" w:author="McAllister, CJ (ES)" w:date="2014-02-24T23:04:00Z"/>
-        </w:rPr>
-        <w:pPrChange w:id="60" w:author="McAllister, CJ (ES)" w:date="2014-02-24T23:04:00Z">
+      </w:pPr>
+      <w:r>
+        <w:t>Mass/momentum calculations</w:t>
+      </w:r>
+    </w:p>
+    <w:p>
+      <w:pPr>
+        <w:pStyle w:val="ListParagraph"/>
+        <w:numPr>
+          <w:ilvl w:val="0"/>
+          <w:numId w:val="4"/>
+        </w:numPr>
+      </w:pPr>
+      <w:proofErr w:type="spellStart"/>
+      <w:r>
+        <w:t>Doxygen</w:t>
+      </w:r>
+      <w:proofErr w:type="spellEnd"/>
+      <w:r>
+        <w:t xml:space="preserve">-based (maybe) documentation </w:t>
+      </w:r>
+    </w:p>
+    <w:p>
+      <w:pPr>
+        <w:pStyle w:val="ListParagraph"/>
+        <w:numPr>
+          <w:ilvl w:val="0"/>
+          <w:numId w:val="4"/>
+        </w:numPr>
+        <w:rPr>
+          <w:ins w:id="56" w:author="McAllister, CJ (ES)" w:date="2014-02-24T23:04:00Z"/>
+        </w:rPr>
+        <w:pPrChange w:id="57" w:author="McAllister, CJ (ES)" w:date="2014-02-24T23:04:00Z">
           <w:pPr>
             <w:pStyle w:val="ListParagraph"/>
             <w:numPr>
@@ -362,7 +368,7 @@
           </w:pPr>
         </w:pPrChange>
       </w:pPr>
-      <w:ins w:id="61" w:author="McAllister, CJ (ES)" w:date="2014-02-24T22:56:00Z">
+      <w:ins w:id="58" w:author="McAllister, CJ (ES)" w:date="2014-02-24T22:56:00Z">
         <w:r>
           <w:t>Advanced collision detection</w:t>
         </w:r>
@@ -376,10 +382,10 @@
           <w:numId w:val="4"/>
         </w:numPr>
         <w:rPr>
-          <w:ins w:id="62" w:author="McAllister, CJ (ES)" w:date="2014-02-24T23:04:00Z"/>
-        </w:rPr>
-      </w:pPr>
-      <w:ins w:id="63" w:author="McAllister, CJ (ES)" w:date="2014-02-24T23:04:00Z">
+          <w:ins w:id="59" w:author="McAllister, CJ (ES)" w:date="2014-02-24T23:04:00Z"/>
+        </w:rPr>
+      </w:pPr>
+      <w:ins w:id="60" w:author="McAllister, CJ (ES)" w:date="2014-02-24T23:04:00Z">
         <w:r>
           <w:t>Off-center collisions</w:t>
         </w:r>
@@ -393,13 +399,13 @@
           <w:numId w:val="4"/>
         </w:numPr>
         <w:rPr>
-          <w:ins w:id="64" w:author="McAllister, CJ (ES)" w:date="2014-02-24T23:03:00Z"/>
-        </w:rPr>
-        <w:pPrChange w:id="65" w:author="McAllister, CJ (ES)" w:date="2014-02-24T23:04:00Z">
-          <w:pPr/>
-        </w:pPrChange>
-      </w:pPr>
-      <w:ins w:id="66" w:author="McAllister, CJ (ES)" w:date="2014-02-24T23:03:00Z">
+          <w:ins w:id="61" w:author="McAllister, CJ (ES)" w:date="2014-02-24T23:03:00Z"/>
+        </w:rPr>
+        <w:pPrChange w:id="62" w:author="McAllister, CJ (ES)" w:date="2014-02-24T23:04:00Z">
+          <w:pPr/>
+        </w:pPrChange>
+      </w:pPr>
+      <w:ins w:id="63" w:author="McAllister, CJ (ES)" w:date="2014-02-24T23:03:00Z">
         <w:r>
           <w:t>Non-axis-aligned object orientation</w:t>
         </w:r>
@@ -413,14 +419,14 @@
           <w:numId w:val="4"/>
         </w:numPr>
         <w:rPr>
-          <w:ins w:id="67" w:author="McAllister, CJ (ES)" w:date="2014-02-24T22:58:00Z"/>
-          <w:del w:id="68" w:author="CJ McAllister" w:date="2014-04-14T08:57:00Z"/>
-        </w:rPr>
-        <w:pPrChange w:id="69" w:author="CJ McAllister" w:date="2014-04-14T08:57:00Z">
-          <w:pPr/>
-        </w:pPrChange>
-      </w:pPr>
-      <w:ins w:id="70" w:author="McAllister, CJ (ES)" w:date="2014-02-24T23:03:00Z">
+          <w:ins w:id="64" w:author="McAllister, CJ (ES)" w:date="2014-02-24T22:58:00Z"/>
+          <w:del w:id="65" w:author="CJ McAllister" w:date="2014-04-14T08:57:00Z"/>
+        </w:rPr>
+        <w:pPrChange w:id="66" w:author="CJ McAllister" w:date="2014-04-14T08:57:00Z">
+          <w:pPr/>
+        </w:pPrChange>
+      </w:pPr>
+      <w:ins w:id="67" w:author="McAllister, CJ (ES)" w:date="2014-02-24T23:03:00Z">
         <w:r>
           <w:t>Object elasticity</w:t>
         </w:r>
@@ -434,14 +440,14 @@
           <w:numId w:val="4"/>
         </w:numPr>
         <w:rPr>
-          <w:ins w:id="71" w:author="McAllister, CJ (ES)" w:date="2014-02-24T22:58:00Z"/>
-        </w:rPr>
-        <w:pPrChange w:id="72" w:author="CJ McAllister" w:date="2014-04-14T08:57:00Z">
-          <w:pPr/>
-        </w:pPrChange>
-      </w:pPr>
-      <w:ins w:id="73" w:author="McAllister, CJ (ES)" w:date="2014-02-24T22:58:00Z">
-        <w:del w:id="74" w:author="CJ McAllister" w:date="2014-04-14T08:57:00Z">
+          <w:ins w:id="68" w:author="McAllister, CJ (ES)" w:date="2014-02-24T22:58:00Z"/>
+        </w:rPr>
+        <w:pPrChange w:id="69" w:author="CJ McAllister" w:date="2014-04-14T08:57:00Z">
+          <w:pPr/>
+        </w:pPrChange>
+      </w:pPr>
+      <w:ins w:id="70" w:author="McAllister, CJ (ES)" w:date="2014-02-24T22:58:00Z">
+        <w:del w:id="71" w:author="CJ McAllister" w:date="2014-04-14T08:57:00Z">
           <w:r>
             <w:delText>Gravity</w:delText>
           </w:r>
@@ -456,13 +462,13 @@
           <w:numId w:val="4"/>
         </w:numPr>
         <w:rPr>
-          <w:ins w:id="75" w:author="McAllister, CJ (ES)" w:date="2014-02-24T23:02:00Z"/>
-        </w:rPr>
-        <w:pPrChange w:id="76" w:author="McAllister, CJ (ES)" w:date="2014-02-24T22:58:00Z">
-          <w:pPr/>
-        </w:pPrChange>
-      </w:pPr>
-      <w:ins w:id="77" w:author="McAllister, CJ (ES)" w:date="2014-02-24T22:58:00Z">
+          <w:ins w:id="72" w:author="McAllister, CJ (ES)" w:date="2014-02-24T23:02:00Z"/>
+        </w:rPr>
+        <w:pPrChange w:id="73" w:author="McAllister, CJ (ES)" w:date="2014-02-24T22:58:00Z">
+          <w:pPr/>
+        </w:pPrChange>
+      </w:pPr>
+      <w:ins w:id="74" w:author="McAllister, CJ (ES)" w:date="2014-02-24T22:58:00Z">
         <w:r>
           <w:t>Air Resistance</w:t>
         </w:r>
@@ -476,13 +482,13 @@
           <w:numId w:val="4"/>
         </w:numPr>
         <w:rPr>
-          <w:ins w:id="78" w:author="McAllister, CJ (ES)" w:date="2014-02-24T22:59:00Z"/>
-        </w:rPr>
-        <w:pPrChange w:id="79" w:author="McAllister, CJ (ES)" w:date="2014-02-24T22:58:00Z">
-          <w:pPr/>
-        </w:pPrChange>
-      </w:pPr>
-      <w:ins w:id="80" w:author="McAllister, CJ (ES)" w:date="2014-02-24T22:59:00Z">
+          <w:ins w:id="75" w:author="McAllister, CJ (ES)" w:date="2014-02-24T22:59:00Z"/>
+        </w:rPr>
+        <w:pPrChange w:id="76" w:author="McAllister, CJ (ES)" w:date="2014-02-24T22:58:00Z">
+          <w:pPr/>
+        </w:pPrChange>
+      </w:pPr>
+      <w:ins w:id="77" w:author="McAllister, CJ (ES)" w:date="2014-02-24T22:59:00Z">
         <w:r>
           <w:t>UI for object creation/manipulation/destruction</w:t>
         </w:r>
@@ -496,18 +502,18 @@
           <w:numId w:val="4"/>
         </w:numPr>
         <w:rPr>
-          <w:ins w:id="81" w:author="McAllister, CJ (ES)" w:date="2014-02-25T00:02:00Z"/>
-        </w:rPr>
-        <w:pPrChange w:id="82" w:author="McAllister, CJ (ES)" w:date="2014-02-24T23:00:00Z">
-          <w:pPr/>
-        </w:pPrChange>
-      </w:pPr>
-      <w:ins w:id="83" w:author="McAllister, CJ (ES)" w:date="2014-02-24T22:58:00Z">
+          <w:ins w:id="78" w:author="McAllister, CJ (ES)" w:date="2014-02-25T00:02:00Z"/>
+        </w:rPr>
+        <w:pPrChange w:id="79" w:author="McAllister, CJ (ES)" w:date="2014-02-24T23:00:00Z">
+          <w:pPr/>
+        </w:pPrChange>
+      </w:pPr>
+      <w:ins w:id="80" w:author="McAllister, CJ (ES)" w:date="2014-02-24T22:58:00Z">
         <w:r>
           <w:t xml:space="preserve">User-defined </w:t>
         </w:r>
       </w:ins>
-      <w:ins w:id="84" w:author="McAllister, CJ (ES)" w:date="2014-02-24T22:59:00Z">
+      <w:ins w:id="81" w:author="McAllister, CJ (ES)" w:date="2014-02-24T22:59:00Z">
         <w:r>
           <w:t>physics constants</w:t>
         </w:r>
@@ -521,13 +527,13 @@
           <w:numId w:val="4"/>
         </w:numPr>
         <w:rPr>
-          <w:ins w:id="85" w:author="McAllister, CJ (ES)" w:date="2014-02-24T23:00:00Z"/>
-        </w:rPr>
-        <w:pPrChange w:id="86" w:author="McAllister, CJ (ES)" w:date="2014-02-24T23:00:00Z">
-          <w:pPr/>
-        </w:pPrChange>
-      </w:pPr>
-      <w:ins w:id="87" w:author="McAllister, CJ (ES)" w:date="2014-02-25T00:02:00Z">
+          <w:ins w:id="82" w:author="McAllister, CJ (ES)" w:date="2014-02-24T23:00:00Z"/>
+        </w:rPr>
+        <w:pPrChange w:id="83" w:author="McAllister, CJ (ES)" w:date="2014-02-24T23:00:00Z">
+          <w:pPr/>
+        </w:pPrChange>
+      </w:pPr>
+      <w:ins w:id="84" w:author="McAllister, CJ (ES)" w:date="2014-02-25T00:02:00Z">
         <w:r>
           <w:t>Collision avoidance</w:t>
         </w:r>
@@ -541,18 +547,18 @@
           <w:numId w:val="4"/>
         </w:numPr>
         <w:rPr>
-          <w:ins w:id="88" w:author="McAllister, CJ (ES)" w:date="2014-02-24T23:05:00Z"/>
-        </w:rPr>
-        <w:pPrChange w:id="89" w:author="McAllister, CJ (ES)" w:date="2014-02-24T23:00:00Z">
-          <w:pPr/>
-        </w:pPrChange>
-      </w:pPr>
-      <w:ins w:id="90" w:author="McAllister, CJ (ES)" w:date="2014-02-24T23:00:00Z">
+          <w:ins w:id="85" w:author="McAllister, CJ (ES)" w:date="2014-02-24T23:05:00Z"/>
+        </w:rPr>
+        <w:pPrChange w:id="86" w:author="McAllister, CJ (ES)" w:date="2014-02-24T23:00:00Z">
+          <w:pPr/>
+        </w:pPrChange>
+      </w:pPr>
+      <w:ins w:id="87" w:author="McAllister, CJ (ES)" w:date="2014-02-24T23:00:00Z">
         <w:r>
           <w:t>Multi-</w:t>
         </w:r>
       </w:ins>
-      <w:ins w:id="91" w:author="McAllister, CJ (ES)" w:date="2014-02-24T23:01:00Z">
+      <w:ins w:id="88" w:author="McAllister, CJ (ES)" w:date="2014-02-24T23:01:00Z">
         <w:r>
           <w:t>object structure creation</w:t>
         </w:r>
@@ -566,13 +572,13 @@
           <w:numId w:val="4"/>
         </w:numPr>
         <w:rPr>
-          <w:ins w:id="92" w:author="McAllister, CJ (ES)" w:date="2014-02-24T23:05:00Z"/>
-        </w:rPr>
-        <w:pPrChange w:id="93" w:author="McAllister, CJ (ES)" w:date="2014-02-24T23:00:00Z">
-          <w:pPr/>
-        </w:pPrChange>
-      </w:pPr>
-      <w:ins w:id="94" w:author="McAllister, CJ (ES)" w:date="2014-02-24T23:05:00Z">
+          <w:ins w:id="89" w:author="McAllister, CJ (ES)" w:date="2014-02-24T23:05:00Z"/>
+        </w:rPr>
+        <w:pPrChange w:id="90" w:author="McAllister, CJ (ES)" w:date="2014-02-24T23:00:00Z">
+          <w:pPr/>
+        </w:pPrChange>
+      </w:pPr>
+      <w:ins w:id="91" w:author="McAllister, CJ (ES)" w:date="2014-02-24T23:05:00Z">
         <w:r>
           <w:t>Multiple simulation modes</w:t>
         </w:r>
@@ -586,13 +592,13 @@
           <w:numId w:val="4"/>
         </w:numPr>
         <w:rPr>
-          <w:ins w:id="95" w:author="McAllister, CJ (ES)" w:date="2014-02-24T22:59:00Z"/>
-        </w:rPr>
-        <w:pPrChange w:id="96" w:author="McAllister, CJ (ES)" w:date="2014-02-24T23:05:00Z">
-          <w:pPr/>
-        </w:pPrChange>
-      </w:pPr>
-      <w:ins w:id="97" w:author="McAllister, CJ (ES)" w:date="2014-02-24T23:05:00Z">
+          <w:ins w:id="92" w:author="McAllister, CJ (ES)" w:date="2014-02-24T22:59:00Z"/>
+        </w:rPr>
+        <w:pPrChange w:id="93" w:author="McAllister, CJ (ES)" w:date="2014-02-24T23:05:00Z">
+          <w:pPr/>
+        </w:pPrChange>
+      </w:pPr>
+      <w:ins w:id="94" w:author="McAllister, CJ (ES)" w:date="2014-02-24T23:05:00Z">
         <w:r>
           <w:t>High-precision, High-performance, etc.</w:t>
         </w:r>
@@ -606,13 +612,13 @@
           <w:numId w:val="4"/>
         </w:numPr>
         <w:rPr>
-          <w:ins w:id="98" w:author="McAllister, CJ (ES)" w:date="2014-02-24T23:04:00Z"/>
-        </w:rPr>
-        <w:pPrChange w:id="99" w:author="McAllister, CJ (ES)" w:date="2014-02-24T22:58:00Z">
-          <w:pPr/>
-        </w:pPrChange>
-      </w:pPr>
-      <w:ins w:id="100" w:author="McAllister, CJ (ES)" w:date="2014-02-24T22:59:00Z">
+          <w:ins w:id="95" w:author="McAllister, CJ (ES)" w:date="2014-02-24T23:04:00Z"/>
+        </w:rPr>
+        <w:pPrChange w:id="96" w:author="McAllister, CJ (ES)" w:date="2014-02-24T22:58:00Z">
+          <w:pPr/>
+        </w:pPrChange>
+      </w:pPr>
+      <w:ins w:id="97" w:author="McAllister, CJ (ES)" w:date="2014-02-24T22:59:00Z">
         <w:r>
           <w:t>Far future</w:t>
         </w:r>
@@ -626,13 +632,13 @@
           <w:numId w:val="4"/>
         </w:numPr>
         <w:rPr>
-          <w:ins w:id="101" w:author="McAllister, CJ (ES)" w:date="2014-02-24T23:04:00Z"/>
-        </w:rPr>
-        <w:pPrChange w:id="102" w:author="McAllister, CJ (ES)" w:date="2014-02-24T23:04:00Z">
-          <w:pPr/>
-        </w:pPrChange>
-      </w:pPr>
-      <w:ins w:id="103" w:author="McAllister, CJ (ES)" w:date="2014-02-24T23:04:00Z">
+          <w:ins w:id="98" w:author="McAllister, CJ (ES)" w:date="2014-02-24T23:04:00Z"/>
+        </w:rPr>
+        <w:pPrChange w:id="99" w:author="McAllister, CJ (ES)" w:date="2014-02-24T23:04:00Z">
+          <w:pPr/>
+        </w:pPrChange>
+      </w:pPr>
+      <w:ins w:id="100" w:author="McAllister, CJ (ES)" w:date="2014-02-24T23:04:00Z">
         <w:r>
           <w:t>3D</w:t>
         </w:r>
@@ -646,86 +652,86 @@
           <w:numId w:val="4"/>
         </w:numPr>
         <w:rPr>
+          <w:ins w:id="101" w:author="McAllister, CJ (ES)" w:date="2014-02-24T22:14:00Z"/>
+        </w:rPr>
+        <w:pPrChange w:id="102" w:author="McAllister, CJ (ES)" w:date="2014-02-24T23:04:00Z">
+          <w:pPr/>
+        </w:pPrChange>
+      </w:pPr>
+      <w:ins w:id="103" w:author="McAllister, CJ (ES)" w:date="2014-02-24T23:04:00Z">
+        <w:r>
+          <w:t>Games using API</w:t>
+        </w:r>
+      </w:ins>
+    </w:p>
+    <w:p>
+      <w:pPr>
+        <w:pStyle w:val="Heading1"/>
+        <w:rPr>
           <w:ins w:id="104" w:author="McAllister, CJ (ES)" w:date="2014-02-24T22:14:00Z"/>
         </w:rPr>
-        <w:pPrChange w:id="105" w:author="McAllister, CJ (ES)" w:date="2014-02-24T23:04:00Z">
-          <w:pPr/>
-        </w:pPrChange>
-      </w:pPr>
-      <w:ins w:id="106" w:author="McAllister, CJ (ES)" w:date="2014-02-24T23:04:00Z">
-        <w:r>
-          <w:t>Games using API</w:t>
-        </w:r>
-      </w:ins>
+        <w:pPrChange w:id="105" w:author="McAllister, CJ (ES)" w:date="2014-02-24T22:16:00Z">
+          <w:pPr/>
+        </w:pPrChange>
+      </w:pPr>
+      <w:ins w:id="106" w:author="McAllister, CJ (ES)" w:date="2014-02-24T22:14:00Z">
+        <w:r>
+          <w:t>External Interfaces</w:t>
+        </w:r>
+      </w:ins>
+    </w:p>
+    <w:p>
+      <w:pPr>
+        <w:rPr>
+          <w:ins w:id="107" w:author="McAllister, CJ (ES)" w:date="2014-02-24T23:07:00Z"/>
+        </w:rPr>
+      </w:pPr>
+      <w:ins w:id="108" w:author="McAllister, CJ (ES)" w:date="2014-02-24T22:38:00Z">
+        <w:r>
+          <w:t>An API will be developed. But that</w:t>
+        </w:r>
+      </w:ins>
+      <w:ins w:id="109" w:author="McAllister, CJ (ES)" w:date="2014-02-24T22:39:00Z">
+        <w:r>
+          <w:t>’s like, a long time from now.</w:t>
+        </w:r>
+      </w:ins>
+    </w:p>
+    <w:p>
+      <w:pPr>
+        <w:rPr>
+          <w:ins w:id="110" w:author="McAllister, CJ (ES)" w:date="2014-02-24T23:07:00Z"/>
+        </w:rPr>
+      </w:pPr>
+    </w:p>
+    <w:p>
+      <w:pPr>
+        <w:rPr>
+          <w:ins w:id="111" w:author="McAllister, CJ (ES)" w:date="2014-02-24T23:07:00Z"/>
+        </w:rPr>
+      </w:pPr>
+    </w:p>
+    <w:p>
+      <w:pPr>
+        <w:rPr>
+          <w:ins w:id="112" w:author="McAllister, CJ (ES)" w:date="2014-02-24T22:14:00Z"/>
+        </w:rPr>
+      </w:pPr>
     </w:p>
     <w:p>
       <w:pPr>
         <w:pStyle w:val="Heading1"/>
         <w:rPr>
-          <w:ins w:id="107" w:author="McAllister, CJ (ES)" w:date="2014-02-24T22:14:00Z"/>
-        </w:rPr>
-        <w:pPrChange w:id="108" w:author="McAllister, CJ (ES)" w:date="2014-02-24T22:16:00Z">
-          <w:pPr/>
-        </w:pPrChange>
-      </w:pPr>
-      <w:ins w:id="109" w:author="McAllister, CJ (ES)" w:date="2014-02-24T22:14:00Z">
-        <w:r>
-          <w:t>External Interfaces</w:t>
-        </w:r>
-      </w:ins>
-    </w:p>
-    <w:p>
-      <w:pPr>
-        <w:rPr>
-          <w:ins w:id="110" w:author="McAllister, CJ (ES)" w:date="2014-02-24T23:07:00Z"/>
-        </w:rPr>
-      </w:pPr>
-      <w:ins w:id="111" w:author="McAllister, CJ (ES)" w:date="2014-02-24T22:38:00Z">
-        <w:r>
-          <w:t>An API will be developed. But that</w:t>
-        </w:r>
-      </w:ins>
-      <w:ins w:id="112" w:author="McAllister, CJ (ES)" w:date="2014-02-24T22:39:00Z">
-        <w:r>
-          <w:t>’s like, a long time from now.</w:t>
-        </w:r>
-      </w:ins>
-    </w:p>
-    <w:p>
-      <w:pPr>
-        <w:rPr>
-          <w:ins w:id="113" w:author="McAllister, CJ (ES)" w:date="2014-02-24T23:07:00Z"/>
-        </w:rPr>
-      </w:pPr>
-    </w:p>
-    <w:p>
-      <w:pPr>
-        <w:rPr>
-          <w:ins w:id="114" w:author="McAllister, CJ (ES)" w:date="2014-02-24T23:07:00Z"/>
-        </w:rPr>
-      </w:pPr>
-    </w:p>
-    <w:p>
-      <w:pPr>
-        <w:rPr>
-          <w:ins w:id="115" w:author="McAllister, CJ (ES)" w:date="2014-02-24T22:14:00Z"/>
-        </w:rPr>
-      </w:pPr>
-    </w:p>
-    <w:p>
-      <w:pPr>
-        <w:pStyle w:val="Heading1"/>
-        <w:rPr>
-          <w:ins w:id="116" w:author="McAllister, CJ (ES)" w:date="2014-02-24T22:32:00Z"/>
-        </w:rPr>
-        <w:pPrChange w:id="117" w:author="McAllister, CJ (ES)" w:date="2014-02-24T22:33:00Z">
-          <w:pPr/>
-        </w:pPrChange>
-      </w:pPr>
-      <w:ins w:id="118" w:author="McAllister, CJ (ES)" w:date="2014-02-24T22:15:00Z">
+          <w:ins w:id="113" w:author="McAllister, CJ (ES)" w:date="2014-02-24T22:48:00Z"/>
+        </w:rPr>
+        <w:pPrChange w:id="114" w:author="McAllister, CJ (ES)" w:date="2014-02-24T22:52:00Z">
+          <w:pPr/>
+        </w:pPrChange>
+      </w:pPr>
+      <w:ins w:id="115" w:author="McAllister, CJ (ES)" w:date="2014-02-24T22:15:00Z">
         <w:r>
           <w:lastRenderedPageBreak/>
-          <w:t>Performance</w:t>
+          <w:t>Attributes</w:t>
         </w:r>
       </w:ins>
     </w:p>
@@ -733,258 +739,13 @@
       <w:pPr>
         <w:pStyle w:val="Heading2"/>
         <w:rPr>
-          <w:ins w:id="119" w:author="McAllister, CJ (ES)" w:date="2014-02-24T22:24:00Z"/>
-        </w:rPr>
-        <w:pPrChange w:id="120" w:author="McAllister, CJ (ES)" w:date="2014-02-24T22:52:00Z">
-          <w:pPr/>
-        </w:pPrChange>
-      </w:pPr>
-      <w:ins w:id="121" w:author="McAllister, CJ (ES)" w:date="2014-02-24T22:32:00Z">
-        <w:r>
-          <w:t>Test System</w:t>
-        </w:r>
-      </w:ins>
-    </w:p>
-    <w:p>
-      <w:pPr>
-        <w:rPr>
-          <w:ins w:id="122" w:author="McAllister, CJ (ES)" w:date="2014-02-24T22:24:00Z"/>
-        </w:rPr>
-      </w:pPr>
-      <w:ins w:id="123" w:author="McAllister, CJ (ES)" w:date="2014-02-24T22:24:00Z">
-        <w:r>
-          <w:t xml:space="preserve">The following performance requirements will be evaluated based on the following </w:t>
-        </w:r>
-      </w:ins>
-      <w:ins w:id="124" w:author="McAllister, CJ (ES)" w:date="2014-02-24T22:25:00Z">
-        <w:r>
-          <w:t xml:space="preserve">test </w:t>
-        </w:r>
-      </w:ins>
-      <w:ins w:id="125" w:author="McAllister, CJ (ES)" w:date="2014-02-24T22:24:00Z">
-        <w:r>
-          <w:t>system specifications:</w:t>
-        </w:r>
-      </w:ins>
-    </w:p>
-    <w:p>
-      <w:pPr>
-        <w:rPr>
-          <w:ins w:id="126" w:author="McAllister, CJ (ES)" w:date="2014-02-24T22:15:00Z"/>
-        </w:rPr>
-      </w:pPr>
-      <w:ins w:id="127" w:author="McAllister, CJ (ES)" w:date="2014-02-24T22:25:00Z">
-        <w:r>
-          <w:t xml:space="preserve">CPU: </w:t>
-        </w:r>
-        <w:r>
-          <w:tab/>
-          <w:t>Core i7 920 @ 2.67GHz</w:t>
-        </w:r>
-        <w:r>
-          <w:br/>
-          <w:t xml:space="preserve">RAM: </w:t>
-        </w:r>
-        <w:r>
-          <w:tab/>
-          <w:t>6GB DDR3 @ 1333MHz</w:t>
-        </w:r>
-      </w:ins>
-      <w:ins w:id="128" w:author="McAllister, CJ (ES)" w:date="2014-02-24T22:26:00Z">
-        <w:r>
-          <w:br/>
-          <w:t>GPU:</w:t>
-        </w:r>
-        <w:r>
-          <w:tab/>
-          <w:t xml:space="preserve">AMD Radeon </w:t>
-        </w:r>
-      </w:ins>
-      <w:ins w:id="129" w:author="McAllister, CJ (ES)" w:date="2014-02-24T22:27:00Z">
-        <w:r>
-          <w:t xml:space="preserve">HD </w:t>
-        </w:r>
-      </w:ins>
-      <w:ins w:id="130" w:author="McAllister, CJ (ES)" w:date="2014-02-24T22:26:00Z">
-        <w:r>
-          <w:t>6870</w:t>
-        </w:r>
-      </w:ins>
-      <w:ins w:id="131" w:author="McAllister, CJ (ES)" w:date="2014-02-24T22:29:00Z">
-        <w:r>
-          <w:br/>
-        </w:r>
-        <w:r>
-          <w:tab/>
-        </w:r>
-        <w:r>
-          <w:tab/>
-          <w:t>Core</w:t>
-        </w:r>
-      </w:ins>
-      <w:ins w:id="132" w:author="McAllister, CJ (ES)" w:date="2014-02-24T22:30:00Z">
-        <w:r>
-          <w:t xml:space="preserve"> Clock</w:t>
-        </w:r>
-      </w:ins>
-      <w:ins w:id="133" w:author="McAllister, CJ (ES)" w:date="2014-02-24T22:29:00Z">
-        <w:r>
-          <w:t>:</w:t>
-        </w:r>
-      </w:ins>
-      <w:ins w:id="134" w:author="McAllister, CJ (ES)" w:date="2014-02-24T22:30:00Z">
-        <w:r>
-          <w:tab/>
-        </w:r>
-      </w:ins>
-      <w:ins w:id="135" w:author="McAllister, CJ (ES)" w:date="2014-02-24T22:29:00Z">
-        <w:r>
-          <w:t>900MHz</w:t>
-        </w:r>
-      </w:ins>
-      <w:ins w:id="136" w:author="McAllister, CJ (ES)" w:date="2014-02-24T22:30:00Z">
-        <w:r>
-          <w:br/>
-        </w:r>
-        <w:r>
-          <w:tab/>
-        </w:r>
-        <w:r>
-          <w:tab/>
-          <w:t xml:space="preserve">Memory Clock: </w:t>
-        </w:r>
-        <w:r>
-          <w:tab/>
-          <w:t>4200MHz</w:t>
-        </w:r>
-      </w:ins>
-    </w:p>
-    <w:p>
-      <w:pPr>
-        <w:pStyle w:val="Heading2"/>
-        <w:rPr>
-          <w:ins w:id="137" w:author="McAllister, CJ (ES)" w:date="2014-02-24T22:20:00Z"/>
-        </w:rPr>
-        <w:pPrChange w:id="138" w:author="McAllister, CJ (ES)" w:date="2014-02-24T22:52:00Z">
-          <w:pPr/>
-        </w:pPrChange>
-      </w:pPr>
-      <w:ins w:id="139" w:author="McAllister, CJ (ES)" w:date="2014-02-24T22:21:00Z">
-        <w:r>
-          <w:t>Up to</w:t>
-        </w:r>
-      </w:ins>
-      <w:ins w:id="140" w:author="McAllister, CJ (ES)" w:date="2014-02-24T22:19:00Z">
-        <w:r>
-          <w:t xml:space="preserve"> </w:t>
-        </w:r>
-      </w:ins>
-      <w:ins w:id="141" w:author="McAllister, CJ (ES)" w:date="2014-02-24T22:22:00Z">
-        <w:r>
-          <w:t>256</w:t>
-        </w:r>
-      </w:ins>
-      <w:ins w:id="142" w:author="McAllister, CJ (ES)" w:date="2014-02-24T22:20:00Z">
-        <w:r>
-          <w:t xml:space="preserve"> Physics Objects</w:t>
-        </w:r>
-      </w:ins>
-    </w:p>
-    <w:p>
-      <w:pPr>
-        <w:rPr>
-          <w:ins w:id="143" w:author="McAllister, CJ (ES)" w:date="2014-02-24T22:21:00Z"/>
-        </w:rPr>
-      </w:pPr>
-      <w:ins w:id="144" w:author="McAllister, CJ (ES)" w:date="2014-02-24T22:20:00Z">
-        <w:r>
-          <w:t>Consistent 120 frames-per-second</w:t>
-        </w:r>
-      </w:ins>
-    </w:p>
-    <w:p>
-      <w:pPr>
-        <w:pStyle w:val="Heading2"/>
-        <w:rPr>
-          <w:ins w:id="145" w:author="McAllister, CJ (ES)" w:date="2014-02-24T22:22:00Z"/>
-        </w:rPr>
-        <w:pPrChange w:id="146" w:author="McAllister, CJ (ES)" w:date="2014-02-24T22:52:00Z">
-          <w:pPr/>
-        </w:pPrChange>
-      </w:pPr>
-      <w:ins w:id="147" w:author="McAllister, CJ (ES)" w:date="2014-02-24T22:22:00Z">
-        <w:r>
-          <w:t>Up to 512 Physics Objects</w:t>
-        </w:r>
-      </w:ins>
-    </w:p>
-    <w:p>
-      <w:pPr>
-        <w:rPr>
-          <w:ins w:id="148" w:author="McAllister, CJ (ES)" w:date="2014-02-24T22:22:00Z"/>
-        </w:rPr>
-      </w:pPr>
-      <w:ins w:id="149" w:author="McAllister, CJ (ES)" w:date="2014-02-24T22:22:00Z">
-        <w:r>
-          <w:t>Consistent 60 frames-per-second</w:t>
-        </w:r>
-      </w:ins>
-    </w:p>
-    <w:p>
-      <w:pPr>
-        <w:pStyle w:val="Heading2"/>
-        <w:rPr>
-          <w:ins w:id="150" w:author="McAllister, CJ (ES)" w:date="2014-02-24T22:22:00Z"/>
-        </w:rPr>
-        <w:pPrChange w:id="151" w:author="McAllister, CJ (ES)" w:date="2014-02-24T22:52:00Z">
-          <w:pPr/>
-        </w:pPrChange>
-      </w:pPr>
-      <w:ins w:id="152" w:author="McAllister, CJ (ES)" w:date="2014-02-24T22:22:00Z">
-        <w:r>
-          <w:t>Up to 1024 Physics Objects</w:t>
-        </w:r>
-      </w:ins>
-    </w:p>
-    <w:p>
-      <w:pPr>
-        <w:rPr>
-          <w:ins w:id="153" w:author="McAllister, CJ (ES)" w:date="2014-02-24T22:15:00Z"/>
-        </w:rPr>
-      </w:pPr>
-      <w:ins w:id="154" w:author="McAllister, CJ (ES)" w:date="2014-02-24T22:22:00Z">
-        <w:r>
-          <w:t>Consistent 30 frames-per-second</w:t>
-        </w:r>
-      </w:ins>
-    </w:p>
-    <w:p>
-      <w:pPr>
-        <w:pStyle w:val="Heading1"/>
-        <w:rPr>
-          <w:ins w:id="155" w:author="McAllister, CJ (ES)" w:date="2014-02-24T22:48:00Z"/>
-        </w:rPr>
-        <w:pPrChange w:id="156" w:author="McAllister, CJ (ES)" w:date="2014-02-24T22:52:00Z">
-          <w:pPr/>
-        </w:pPrChange>
-      </w:pPr>
-      <w:ins w:id="157" w:author="McAllister, CJ (ES)" w:date="2014-02-24T22:15:00Z">
-        <w:r>
-          <w:t>Attributes</w:t>
-        </w:r>
-      </w:ins>
-    </w:p>
-    <w:p>
-      <w:pPr>
-        <w:pStyle w:val="Heading2"/>
-        <w:rPr>
-          <w:ins w:id="158" w:author="McAllister, CJ (ES)" w:date="2014-02-24T22:15:00Z"/>
-        </w:rPr>
-        <w:pPrChange w:id="159" w:author="McAllister, CJ (ES)" w:date="2014-02-24T22:50:00Z">
-          <w:pPr/>
-        </w:pPrChange>
-      </w:pPr>
-      <w:ins w:id="160" w:author="McAllister, CJ (ES)" w:date="2014-02-24T22:48:00Z">
+          <w:ins w:id="116" w:author="McAllister, CJ (ES)" w:date="2014-02-24T22:15:00Z"/>
+        </w:rPr>
+        <w:pPrChange w:id="117" w:author="McAllister, CJ (ES)" w:date="2014-02-24T22:50:00Z">
+          <w:pPr/>
+        </w:pPrChange>
+      </w:pPr>
+      <w:ins w:id="118" w:author="McAllister, CJ (ES)" w:date="2014-02-24T22:48:00Z">
         <w:r>
           <w:t>Current</w:t>
         </w:r>
@@ -998,13 +759,13 @@
           <w:numId w:val="2"/>
         </w:numPr>
         <w:rPr>
-          <w:ins w:id="161" w:author="McAllister, CJ (ES)" w:date="2014-02-24T22:50:00Z"/>
-        </w:rPr>
-        <w:pPrChange w:id="162" w:author="McAllister, CJ (ES)" w:date="2014-02-24T22:48:00Z">
-          <w:pPr/>
-        </w:pPrChange>
-      </w:pPr>
-      <w:ins w:id="163" w:author="McAllister, CJ (ES)" w:date="2014-02-24T22:50:00Z">
+          <w:ins w:id="119" w:author="McAllister, CJ (ES)" w:date="2014-02-24T22:50:00Z"/>
+        </w:rPr>
+        <w:pPrChange w:id="120" w:author="McAllister, CJ (ES)" w:date="2014-02-24T22:48:00Z">
+          <w:pPr/>
+        </w:pPrChange>
+      </w:pPr>
+      <w:ins w:id="121" w:author="McAllister, CJ (ES)" w:date="2014-02-24T22:50:00Z">
         <w:r>
           <w:t>Open Source (BSD License)</w:t>
         </w:r>
@@ -1018,13 +779,13 @@
           <w:numId w:val="2"/>
         </w:numPr>
         <w:rPr>
-          <w:ins w:id="164" w:author="McAllister, CJ (ES)" w:date="2014-02-24T22:49:00Z"/>
-        </w:rPr>
-        <w:pPrChange w:id="165" w:author="McAllister, CJ (ES)" w:date="2014-02-24T22:48:00Z">
-          <w:pPr/>
-        </w:pPrChange>
-      </w:pPr>
-      <w:ins w:id="166" w:author="McAllister, CJ (ES)" w:date="2014-02-24T22:48:00Z">
+          <w:ins w:id="122" w:author="McAllister, CJ (ES)" w:date="2014-02-24T22:49:00Z"/>
+        </w:rPr>
+        <w:pPrChange w:id="123" w:author="McAllister, CJ (ES)" w:date="2014-02-24T22:48:00Z">
+          <w:pPr/>
+        </w:pPrChange>
+      </w:pPr>
+      <w:ins w:id="124" w:author="McAllister, CJ (ES)" w:date="2014-02-24T22:48:00Z">
         <w:r>
           <w:t>C++ application</w:t>
         </w:r>
@@ -1038,14 +799,14 @@
           <w:numId w:val="2"/>
         </w:numPr>
         <w:rPr>
-          <w:ins w:id="167" w:author="McAllister, CJ (ES)" w:date="2014-02-24T22:49:00Z"/>
-          <w:del w:id="168" w:author="CJ McAllister" w:date="2014-04-14T08:58:00Z"/>
-        </w:rPr>
-        <w:pPrChange w:id="169" w:author="CJ McAllister" w:date="2014-04-14T08:58:00Z">
-          <w:pPr/>
-        </w:pPrChange>
-      </w:pPr>
-      <w:ins w:id="170" w:author="McAllister, CJ (ES)" w:date="2014-02-24T22:49:00Z">
+          <w:ins w:id="125" w:author="McAllister, CJ (ES)" w:date="2014-02-24T22:49:00Z"/>
+          <w:del w:id="126" w:author="CJ McAllister" w:date="2014-04-14T08:58:00Z"/>
+        </w:rPr>
+        <w:pPrChange w:id="127" w:author="CJ McAllister" w:date="2014-04-14T08:58:00Z">
+          <w:pPr/>
+        </w:pPrChange>
+      </w:pPr>
+      <w:ins w:id="128" w:author="McAllister, CJ (ES)" w:date="2014-02-24T22:49:00Z">
         <w:r>
           <w:t>Single-threaded</w:t>
         </w:r>
@@ -1059,14 +820,14 @@
           <w:numId w:val="2"/>
         </w:numPr>
         <w:rPr>
-          <w:ins w:id="171" w:author="McAllister, CJ (ES)" w:date="2014-02-24T22:51:00Z"/>
-        </w:rPr>
-        <w:pPrChange w:id="172" w:author="CJ McAllister" w:date="2014-04-14T08:58:00Z">
-          <w:pPr/>
-        </w:pPrChange>
-      </w:pPr>
-      <w:ins w:id="173" w:author="McAllister, CJ (ES)" w:date="2014-02-24T22:50:00Z">
-        <w:del w:id="174" w:author="CJ McAllister" w:date="2014-04-14T08:58:00Z">
+          <w:ins w:id="129" w:author="McAllister, CJ (ES)" w:date="2014-02-24T22:51:00Z"/>
+        </w:rPr>
+        <w:pPrChange w:id="130" w:author="CJ McAllister" w:date="2014-04-14T08:58:00Z">
+          <w:pPr/>
+        </w:pPrChange>
+      </w:pPr>
+      <w:ins w:id="131" w:author="McAllister, CJ (ES)" w:date="2014-02-24T22:50:00Z">
+        <w:del w:id="132" w:author="CJ McAllister" w:date="2014-04-14T08:58:00Z">
           <w:r>
             <w:delText>Direct2D graphics library</w:delText>
           </w:r>
@@ -1081,29 +842,31 @@
           <w:numId w:val="2"/>
         </w:numPr>
         <w:rPr>
-          <w:ins w:id="175" w:author="McAllister, CJ (ES)" w:date="2014-02-24T22:48:00Z"/>
-        </w:rPr>
-        <w:pPrChange w:id="176" w:author="McAllister, CJ (ES)" w:date="2014-02-24T22:48:00Z">
-          <w:pPr/>
-        </w:pPrChange>
-      </w:pPr>
-      <w:ins w:id="177" w:author="McAllister, CJ (ES)" w:date="2014-02-24T22:51:00Z">
+          <w:ins w:id="133" w:author="McAllister, CJ (ES)" w:date="2014-02-24T22:48:00Z"/>
+        </w:rPr>
+        <w:pPrChange w:id="134" w:author="McAllister, CJ (ES)" w:date="2014-02-24T22:48:00Z">
+          <w:pPr/>
+        </w:pPrChange>
+      </w:pPr>
+      <w:ins w:id="135" w:author="McAllister, CJ (ES)" w:date="2014-02-24T22:51:00Z">
         <w:r>
           <w:t>Windows-only</w:t>
         </w:r>
       </w:ins>
+      <w:bookmarkStart w:id="136" w:name="_GoBack"/>
+      <w:bookmarkEnd w:id="136"/>
     </w:p>
     <w:p>
       <w:pPr>
         <w:pStyle w:val="Heading2"/>
         <w:rPr>
-          <w:ins w:id="178" w:author="McAllister, CJ (ES)" w:date="2014-02-24T22:51:00Z"/>
-        </w:rPr>
-        <w:pPrChange w:id="179" w:author="McAllister, CJ (ES)" w:date="2014-02-24T22:48:00Z">
-          <w:pPr/>
-        </w:pPrChange>
-      </w:pPr>
-      <w:ins w:id="180" w:author="McAllister, CJ (ES)" w:date="2014-02-24T22:48:00Z">
+          <w:ins w:id="137" w:author="McAllister, CJ (ES)" w:date="2014-02-24T22:51:00Z"/>
+        </w:rPr>
+        <w:pPrChange w:id="138" w:author="McAllister, CJ (ES)" w:date="2014-02-24T22:48:00Z">
+          <w:pPr/>
+        </w:pPrChange>
+      </w:pPr>
+      <w:ins w:id="139" w:author="McAllister, CJ (ES)" w:date="2014-02-24T22:48:00Z">
         <w:r>
           <w:t>Future</w:t>
         </w:r>
@@ -1117,14 +880,14 @@
           <w:numId w:val="3"/>
         </w:numPr>
         <w:rPr>
-          <w:ins w:id="181" w:author="McAllister, CJ (ES)" w:date="2014-02-24T22:51:00Z"/>
-          <w:del w:id="182" w:author="CJ McAllister" w:date="2014-04-14T08:58:00Z"/>
-        </w:rPr>
-        <w:pPrChange w:id="183" w:author="CJ McAllister" w:date="2014-04-14T08:58:00Z">
-          <w:pPr/>
-        </w:pPrChange>
-      </w:pPr>
-      <w:ins w:id="184" w:author="McAllister, CJ (ES)" w:date="2014-02-24T22:51:00Z">
+          <w:ins w:id="140" w:author="McAllister, CJ (ES)" w:date="2014-02-24T22:51:00Z"/>
+          <w:del w:id="141" w:author="CJ McAllister" w:date="2014-04-14T08:58:00Z"/>
+        </w:rPr>
+        <w:pPrChange w:id="142" w:author="CJ McAllister" w:date="2014-04-14T08:58:00Z">
+          <w:pPr/>
+        </w:pPrChange>
+      </w:pPr>
+      <w:ins w:id="143" w:author="McAllister, CJ (ES)" w:date="2014-02-24T22:51:00Z">
         <w:r>
           <w:t>Multi-threaded</w:t>
         </w:r>
@@ -1138,14 +901,14 @@
           <w:numId w:val="3"/>
         </w:numPr>
         <w:rPr>
-          <w:ins w:id="185" w:author="McAllister, CJ (ES)" w:date="2014-02-24T22:51:00Z"/>
-        </w:rPr>
-        <w:pPrChange w:id="186" w:author="CJ McAllister" w:date="2014-04-14T08:58:00Z">
-          <w:pPr/>
-        </w:pPrChange>
-      </w:pPr>
-      <w:ins w:id="187" w:author="McAllister, CJ (ES)" w:date="2014-02-24T22:51:00Z">
-        <w:del w:id="188" w:author="CJ McAllister" w:date="2014-04-14T08:58:00Z">
+          <w:ins w:id="144" w:author="McAllister, CJ (ES)" w:date="2014-02-24T22:51:00Z"/>
+        </w:rPr>
+        <w:pPrChange w:id="145" w:author="CJ McAllister" w:date="2014-04-14T08:58:00Z">
+          <w:pPr/>
+        </w:pPrChange>
+      </w:pPr>
+      <w:ins w:id="146" w:author="McAllister, CJ (ES)" w:date="2014-02-24T22:51:00Z">
+        <w:del w:id="147" w:author="CJ McAllister" w:date="2014-04-14T08:58:00Z">
           <w:r>
             <w:delText>OpenGL graphics library</w:delText>
           </w:r>
@@ -1159,11 +922,11 @@
           <w:ilvl w:val="0"/>
           <w:numId w:val="3"/>
         </w:numPr>
-        <w:pPrChange w:id="189" w:author="McAllister, CJ (ES)" w:date="2014-02-24T23:07:00Z">
-          <w:pPr/>
-        </w:pPrChange>
-      </w:pPr>
-      <w:ins w:id="190" w:author="McAllister, CJ (ES)" w:date="2014-02-24T22:51:00Z">
+        <w:pPrChange w:id="148" w:author="McAllister, CJ (ES)" w:date="2014-02-24T23:07:00Z">
+          <w:pPr/>
+        </w:pPrChange>
+      </w:pPr>
+      <w:ins w:id="149" w:author="McAllister, CJ (ES)" w:date="2014-02-24T22:51:00Z">
         <w:r>
           <w:t>Multi-platform</w:t>
         </w:r>
@@ -3206,7 +2969,7 @@
 </file>
 
 <file path=customXml/itemProps1.xml><?xml version="1.0" encoding="utf-8"?>
-<ds:datastoreItem xmlns:ds="http://schemas.openxmlformats.org/officeDocument/2006/customXml" ds:itemID="{71C3C7FF-06FA-4058-8CF7-D673FF54D166}">
+<ds:datastoreItem xmlns:ds="http://schemas.openxmlformats.org/officeDocument/2006/customXml" ds:itemID="{F1E13C8F-E53B-46C8-BEBE-CB0EC93D8D91}">
   <ds:schemaRefs>
     <ds:schemaRef ds:uri="http://schemas.openxmlformats.org/officeDocument/2006/bibliography"/>
   </ds:schemaRefs>

</xml_diff>